<commit_message>
Push warning msgs from application class into inner class
</commit_message>
<xml_diff>
--- a/IR Agile Board Application Report.docx
+++ b/IR Agile Board Application Report.docx
@@ -4,7 +4,14 @@
   <w:body>
     <w:p>
       <w:pPr>
-        <w:spacing w:line="360" w:lineRule="auto"/>
+        <w:rPr>
+          <w:rFonts w:asciiTheme="majorHAnsi" w:eastAsiaTheme="majorEastAsia" w:hAnsiTheme="majorHAnsi" w:cstheme="majorBidi"/>
+          <w:b/>
+          <w:bCs/>
+          <w:color w:val="345A8A" w:themeColor="accent1" w:themeShade="B5"/>
+          <w:sz w:val="32"/>
+          <w:szCs w:val="32"/>
+        </w:rPr>
       </w:pPr>
       <w:r>
         <w:rPr>
@@ -13,7 +20,7 @@
         <mc:AlternateContent>
           <mc:Choice Requires="wpg">
             <w:drawing>
-              <wp:anchor distT="0" distB="0" distL="114300" distR="114300" simplePos="0" relativeHeight="251659264" behindDoc="0" locked="0" layoutInCell="0" allowOverlap="1" wp14:anchorId="6F076CBC" wp14:editId="0AE34BF5">
+              <wp:anchor distT="0" distB="0" distL="114300" distR="114300" simplePos="0" relativeHeight="251659264" behindDoc="0" locked="0" layoutInCell="0" allowOverlap="1" wp14:anchorId="6F076CBC" wp14:editId="151A50DD">
                 <wp:simplePos x="0" y="0"/>
                 <wp:positionH relativeFrom="page">
                   <wp:posOffset>152400</wp:posOffset>
@@ -1407,171 +1414,2216 @@
           </mc:Fallback>
         </mc:AlternateContent>
       </w:r>
-      <w:sdt>
-        <w:sdtPr>
-          <w:id w:val="-1935267996"/>
-          <w:docPartObj>
-            <w:docPartGallery w:val="Cover Pages"/>
-            <w:docPartUnique/>
-          </w:docPartObj>
-        </w:sdtPr>
-        <w:sdtContent>
-          <w:r>
-            <w:br w:type="page"/>
-          </w:r>
-        </w:sdtContent>
-      </w:sdt>
+      <w:r>
+        <w:rPr>
+          <w:rFonts w:asciiTheme="majorHAnsi" w:eastAsiaTheme="majorEastAsia" w:hAnsiTheme="majorHAnsi" w:cstheme="majorBidi"/>
+          <w:b/>
+          <w:bCs/>
+          <w:color w:val="345A8A" w:themeColor="accent1" w:themeShade="B5"/>
+          <w:sz w:val="32"/>
+          <w:szCs w:val="32"/>
+        </w:rPr>
+        <w:br w:type="page"/>
+      </w:r>
+      <w:r>
+        <w:rPr>
+          <w:noProof/>
+        </w:rPr>
+        <mc:AlternateContent>
+          <mc:Choice Requires="wps">
+            <w:drawing>
+              <wp:anchor distT="0" distB="0" distL="114300" distR="114300" simplePos="0" relativeHeight="251665408" behindDoc="1" locked="0" layoutInCell="1" allowOverlap="1" wp14:anchorId="47DEB36B" wp14:editId="4595F2B4">
+                <wp:simplePos x="0" y="0"/>
+                <wp:positionH relativeFrom="page">
+                  <wp:posOffset>426720</wp:posOffset>
+                </wp:positionH>
+                <wp:positionV relativeFrom="page">
+                  <wp:posOffset>426720</wp:posOffset>
+                </wp:positionV>
+                <wp:extent cx="7223760" cy="9509760"/>
+                <wp:effectExtent l="0" t="0" r="0" b="0"/>
+                <wp:wrapNone/>
+                <wp:docPr id="18" name="Rectangle 44"/>
+                <wp:cNvGraphicFramePr>
+                  <a:graphicFrameLocks xmlns:a="http://schemas.openxmlformats.org/drawingml/2006/main"/>
+                </wp:cNvGraphicFramePr>
+                <a:graphic xmlns:a="http://schemas.openxmlformats.org/drawingml/2006/main">
+                  <a:graphicData uri="http://schemas.microsoft.com/office/word/2010/wordprocessingShape">
+                    <wps:wsp>
+                      <wps:cNvSpPr>
+                        <a:spLocks noChangeArrowheads="1"/>
+                      </wps:cNvSpPr>
+                      <wps:spPr bwMode="auto">
+                        <a:xfrm>
+                          <a:off x="0" y="0"/>
+                          <a:ext cx="7223760" cy="9509760"/>
+                        </a:xfrm>
+                        <a:prstGeom prst="rect">
+                          <a:avLst/>
+                        </a:prstGeom>
+                        <a:gradFill rotWithShape="0">
+                          <a:gsLst>
+                            <a:gs pos="0">
+                              <a:schemeClr val="tx2">
+                                <a:lumMod val="20000"/>
+                                <a:lumOff val="80000"/>
+                                <a:alpha val="50000"/>
+                              </a:schemeClr>
+                            </a:gs>
+                            <a:gs pos="100000">
+                              <a:schemeClr val="bg1">
+                                <a:lumMod val="100000"/>
+                                <a:lumOff val="0"/>
+                              </a:schemeClr>
+                            </a:gs>
+                          </a:gsLst>
+                          <a:lin ang="5400000" scaled="1"/>
+                        </a:gradFill>
+                        <a:ln>
+                          <a:noFill/>
+                        </a:ln>
+                        <a:effectLst/>
+                        <a:extLst>
+                          <a:ext uri="{91240B29-F687-4f45-9708-019B960494DF}">
+                            <a14:hiddenLine xmlns:a14="http://schemas.microsoft.com/office/drawing/2010/main" w="19050">
+                              <a:solidFill>
+                                <a:srgbClr val="4A7EBB"/>
+                              </a:solidFill>
+                              <a:miter lim="800000"/>
+                              <a:headEnd/>
+                              <a:tailEnd/>
+                            </a14:hiddenLine>
+                          </a:ext>
+                          <a:ext uri="{AF507438-7753-43e0-B8FC-AC1667EBCBE1}">
+                            <a14:hiddenEffects xmlns:a14="http://schemas.microsoft.com/office/drawing/2010/main">
+                              <a:effectLst>
+                                <a:outerShdw blurRad="63500" dist="26940" dir="5400000" algn="ctr" rotWithShape="0">
+                                  <a:srgbClr val="000000">
+                                    <a:alpha val="35001"/>
+                                  </a:srgbClr>
+                                </a:outerShdw>
+                              </a:effectLst>
+                            </a14:hiddenEffects>
+                          </a:ext>
+                        </a:extLst>
+                      </wps:spPr>
+                      <wps:bodyPr rot="0" vert="horz" wrap="square" lIns="91440" tIns="91440" rIns="91440" bIns="91440" anchor="t" anchorCtr="0" upright="1">
+                        <a:noAutofit/>
+                      </wps:bodyPr>
+                    </wps:wsp>
+                  </a:graphicData>
+                </a:graphic>
+                <wp14:sizeRelH relativeFrom="page">
+                  <wp14:pctWidth>0</wp14:pctWidth>
+                </wp14:sizeRelH>
+                <wp14:sizeRelV relativeFrom="page">
+                  <wp14:pctHeight>0</wp14:pctHeight>
+                </wp14:sizeRelV>
+              </wp:anchor>
+            </w:drawing>
+          </mc:Choice>
+          <mc:Fallback>
+            <w:pict>
+              <v:rect id="Rectangle 44" o:spid="_x0000_s1026" style="position:absolute;margin-left:33.6pt;margin-top:33.6pt;width:568.8pt;height:748.8pt;z-index:-251651072;visibility:visible;mso-wrap-style:square;mso-width-percent:0;mso-height-percent:0;mso-wrap-distance-left:9pt;mso-wrap-distance-top:0;mso-wrap-distance-right:9pt;mso-wrap-distance-bottom:0;mso-position-horizontal:absolute;mso-position-horizontal-relative:page;mso-position-vertical:absolute;mso-position-vertical-relative:page;mso-width-percent:0;mso-height-percent:0;mso-width-relative:page;mso-height-relative:page;v-text-anchor:top" o:gfxdata="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" fillcolor="#c6d9f1 [671]" stroked="f" strokecolor="#4a7ebb" strokeweight="1.5pt">
+                <v:fill opacity=".5" color2="white [3212]" focus="100%" type="gradient"/>
+                <v:shadow opacity="22938f" offset="0"/>
+                <v:textbox inset=",7.2pt,,7.2pt"/>
+                <w10:wrap anchorx="page" anchory="page"/>
+              </v:rect>
+            </w:pict>
+          </mc:Fallback>
+        </mc:AlternateContent>
+      </w:r>
+    </w:p>
+    <w:sdt>
+      <w:sdtPr>
+        <w:id w:val="-36661872"/>
+        <w:docPartObj>
+          <w:docPartGallery w:val="Table of Contents"/>
+          <w:docPartUnique/>
+        </w:docPartObj>
+      </w:sdtPr>
+      <w:sdtEndPr>
+        <w:rPr>
+          <w:rFonts w:asciiTheme="minorHAnsi" w:eastAsiaTheme="minorEastAsia" w:hAnsiTheme="minorHAnsi" w:cstheme="minorBidi"/>
+          <w:noProof/>
+          <w:color w:val="auto"/>
+          <w:sz w:val="24"/>
+          <w:szCs w:val="24"/>
+        </w:rPr>
+      </w:sdtEndPr>
+      <w:sdtContent>
+        <w:p>
+          <w:pPr>
+            <w:pStyle w:val="TOCHeading"/>
+          </w:pPr>
+          <w:r>
+            <w:t>Table of Contents</w:t>
+          </w:r>
+        </w:p>
+        <w:p>
+          <w:pPr>
+            <w:pStyle w:val="TOC1"/>
+            <w:tabs>
+              <w:tab w:val="left" w:pos="382"/>
+              <w:tab w:val="right" w:leader="dot" w:pos="8290"/>
+            </w:tabs>
+            <w:rPr>
+              <w:b w:val="0"/>
+              <w:noProof/>
+              <w:lang w:val="en-AU" w:eastAsia="ja-JP"/>
+            </w:rPr>
+          </w:pPr>
+          <w:r>
+            <w:rPr>
+              <w:b w:val="0"/>
+            </w:rPr>
+            <w:fldChar w:fldCharType="begin"/>
+          </w:r>
+          <w:r>
+            <w:instrText xml:space="preserve"> TOC \o "1-3" \h \z \u </w:instrText>
+          </w:r>
+          <w:r>
+            <w:rPr>
+              <w:b w:val="0"/>
+            </w:rPr>
+            <w:fldChar w:fldCharType="separate"/>
+          </w:r>
+          <w:r>
+            <w:rPr>
+              <w:noProof/>
+            </w:rPr>
+            <w:t>1</w:t>
+          </w:r>
+          <w:r>
+            <w:rPr>
+              <w:b w:val="0"/>
+              <w:noProof/>
+              <w:lang w:val="en-AU" w:eastAsia="ja-JP"/>
+            </w:rPr>
+            <w:tab/>
+          </w:r>
+          <w:r>
+            <w:rPr>
+              <w:noProof/>
+            </w:rPr>
+            <w:t>Overview</w:t>
+          </w:r>
+          <w:r>
+            <w:rPr>
+              <w:noProof/>
+            </w:rPr>
+            <w:tab/>
+          </w:r>
+          <w:r>
+            <w:rPr>
+              <w:noProof/>
+            </w:rPr>
+            <w:fldChar w:fldCharType="begin"/>
+          </w:r>
+          <w:r>
+            <w:rPr>
+              <w:noProof/>
+            </w:rPr>
+            <w:instrText xml:space="preserve"> PAGEREF _Toc287643263 \h </w:instrText>
+          </w:r>
+          <w:r>
+            <w:rPr>
+              <w:noProof/>
+            </w:rPr>
+          </w:r>
+          <w:r>
+            <w:rPr>
+              <w:noProof/>
+            </w:rPr>
+            <w:fldChar w:fldCharType="separate"/>
+          </w:r>
+          <w:r>
+            <w:rPr>
+              <w:noProof/>
+            </w:rPr>
+            <w:t>3</w:t>
+          </w:r>
+          <w:r>
+            <w:rPr>
+              <w:noProof/>
+            </w:rPr>
+            <w:fldChar w:fldCharType="end"/>
+          </w:r>
+        </w:p>
+        <w:p>
+          <w:pPr>
+            <w:pStyle w:val="TOC1"/>
+            <w:tabs>
+              <w:tab w:val="left" w:pos="382"/>
+              <w:tab w:val="right" w:leader="dot" w:pos="8290"/>
+            </w:tabs>
+            <w:rPr>
+              <w:b w:val="0"/>
+              <w:noProof/>
+              <w:lang w:val="en-AU" w:eastAsia="ja-JP"/>
+            </w:rPr>
+          </w:pPr>
+          <w:r>
+            <w:rPr>
+              <w:noProof/>
+            </w:rPr>
+            <w:t>2</w:t>
+          </w:r>
+          <w:r>
+            <w:rPr>
+              <w:b w:val="0"/>
+              <w:noProof/>
+              <w:lang w:val="en-AU" w:eastAsia="ja-JP"/>
+            </w:rPr>
+            <w:tab/>
+          </w:r>
+          <w:r>
+            <w:rPr>
+              <w:noProof/>
+            </w:rPr>
+            <w:t>Assumption</w:t>
+          </w:r>
+          <w:r>
+            <w:rPr>
+              <w:noProof/>
+            </w:rPr>
+            <w:tab/>
+          </w:r>
+          <w:r>
+            <w:rPr>
+              <w:noProof/>
+            </w:rPr>
+            <w:fldChar w:fldCharType="begin"/>
+          </w:r>
+          <w:r>
+            <w:rPr>
+              <w:noProof/>
+            </w:rPr>
+            <w:instrText xml:space="preserve"> PAGEREF _Toc287643264 \h </w:instrText>
+          </w:r>
+          <w:r>
+            <w:rPr>
+              <w:noProof/>
+            </w:rPr>
+          </w:r>
+          <w:r>
+            <w:rPr>
+              <w:noProof/>
+            </w:rPr>
+            <w:fldChar w:fldCharType="separate"/>
+          </w:r>
+          <w:r>
+            <w:rPr>
+              <w:noProof/>
+            </w:rPr>
+            <w:t>3</w:t>
+          </w:r>
+          <w:r>
+            <w:rPr>
+              <w:noProof/>
+            </w:rPr>
+            <w:fldChar w:fldCharType="end"/>
+          </w:r>
+        </w:p>
+        <w:p>
+          <w:pPr>
+            <w:pStyle w:val="TOC1"/>
+            <w:tabs>
+              <w:tab w:val="left" w:pos="382"/>
+              <w:tab w:val="right" w:leader="dot" w:pos="8290"/>
+            </w:tabs>
+            <w:rPr>
+              <w:b w:val="0"/>
+              <w:noProof/>
+              <w:lang w:val="en-AU" w:eastAsia="ja-JP"/>
+            </w:rPr>
+          </w:pPr>
+          <w:r>
+            <w:rPr>
+              <w:noProof/>
+            </w:rPr>
+            <w:t>3</w:t>
+          </w:r>
+          <w:r>
+            <w:rPr>
+              <w:b w:val="0"/>
+              <w:noProof/>
+              <w:lang w:val="en-AU" w:eastAsia="ja-JP"/>
+            </w:rPr>
+            <w:tab/>
+          </w:r>
+          <w:r>
+            <w:rPr>
+              <w:noProof/>
+            </w:rPr>
+            <w:t>Application Design</w:t>
+          </w:r>
+          <w:r>
+            <w:rPr>
+              <w:noProof/>
+            </w:rPr>
+            <w:tab/>
+          </w:r>
+          <w:r>
+            <w:rPr>
+              <w:noProof/>
+            </w:rPr>
+            <w:fldChar w:fldCharType="begin"/>
+          </w:r>
+          <w:r>
+            <w:rPr>
+              <w:noProof/>
+            </w:rPr>
+            <w:instrText xml:space="preserve"> PAGEREF _Toc287643265 \h </w:instrText>
+          </w:r>
+          <w:r>
+            <w:rPr>
+              <w:noProof/>
+            </w:rPr>
+          </w:r>
+          <w:r>
+            <w:rPr>
+              <w:noProof/>
+            </w:rPr>
+            <w:fldChar w:fldCharType="separate"/>
+          </w:r>
+          <w:r>
+            <w:rPr>
+              <w:noProof/>
+            </w:rPr>
+            <w:t>3</w:t>
+          </w:r>
+          <w:r>
+            <w:rPr>
+              <w:noProof/>
+            </w:rPr>
+            <w:fldChar w:fldCharType="end"/>
+          </w:r>
+        </w:p>
+        <w:p>
+          <w:pPr>
+            <w:pStyle w:val="TOC2"/>
+            <w:tabs>
+              <w:tab w:val="left" w:pos="792"/>
+              <w:tab w:val="right" w:leader="dot" w:pos="8290"/>
+            </w:tabs>
+            <w:rPr>
+              <w:b w:val="0"/>
+              <w:noProof/>
+              <w:sz w:val="24"/>
+              <w:szCs w:val="24"/>
+              <w:lang w:val="en-AU" w:eastAsia="ja-JP"/>
+            </w:rPr>
+          </w:pPr>
+          <w:r>
+            <w:rPr>
+              <w:noProof/>
+            </w:rPr>
+            <w:t>3.1</w:t>
+          </w:r>
+          <w:r>
+            <w:rPr>
+              <w:b w:val="0"/>
+              <w:noProof/>
+              <w:sz w:val="24"/>
+              <w:szCs w:val="24"/>
+              <w:lang w:val="en-AU" w:eastAsia="ja-JP"/>
+            </w:rPr>
+            <w:tab/>
+          </w:r>
+          <w:r>
+            <w:rPr>
+              <w:noProof/>
+            </w:rPr>
+            <w:t>Code Maintainability</w:t>
+          </w:r>
+          <w:r>
+            <w:rPr>
+              <w:noProof/>
+            </w:rPr>
+            <w:tab/>
+          </w:r>
+          <w:r>
+            <w:rPr>
+              <w:noProof/>
+            </w:rPr>
+            <w:fldChar w:fldCharType="begin"/>
+          </w:r>
+          <w:r>
+            <w:rPr>
+              <w:noProof/>
+            </w:rPr>
+            <w:instrText xml:space="preserve"> PAGEREF _Toc287643266 \h </w:instrText>
+          </w:r>
+          <w:r>
+            <w:rPr>
+              <w:noProof/>
+            </w:rPr>
+          </w:r>
+          <w:r>
+            <w:rPr>
+              <w:noProof/>
+            </w:rPr>
+            <w:fldChar w:fldCharType="separate"/>
+          </w:r>
+          <w:r>
+            <w:rPr>
+              <w:noProof/>
+            </w:rPr>
+            <w:t>3</w:t>
+          </w:r>
+          <w:r>
+            <w:rPr>
+              <w:noProof/>
+            </w:rPr>
+            <w:fldChar w:fldCharType="end"/>
+          </w:r>
+        </w:p>
+        <w:p>
+          <w:pPr>
+            <w:pStyle w:val="TOC2"/>
+            <w:tabs>
+              <w:tab w:val="left" w:pos="792"/>
+              <w:tab w:val="right" w:leader="dot" w:pos="8290"/>
+            </w:tabs>
+            <w:rPr>
+              <w:b w:val="0"/>
+              <w:noProof/>
+              <w:sz w:val="24"/>
+              <w:szCs w:val="24"/>
+              <w:lang w:val="en-AU" w:eastAsia="ja-JP"/>
+            </w:rPr>
+          </w:pPr>
+          <w:r>
+            <w:rPr>
+              <w:noProof/>
+            </w:rPr>
+            <w:t>3.2</w:t>
+          </w:r>
+          <w:r>
+            <w:rPr>
+              <w:b w:val="0"/>
+              <w:noProof/>
+              <w:sz w:val="24"/>
+              <w:szCs w:val="24"/>
+              <w:lang w:val="en-AU" w:eastAsia="ja-JP"/>
+            </w:rPr>
+            <w:tab/>
+          </w:r>
+          <w:r>
+            <w:rPr>
+              <w:noProof/>
+            </w:rPr>
+            <w:t>User Friendliness</w:t>
+          </w:r>
+          <w:r>
+            <w:rPr>
+              <w:noProof/>
+            </w:rPr>
+            <w:tab/>
+          </w:r>
+          <w:r>
+            <w:rPr>
+              <w:noProof/>
+            </w:rPr>
+            <w:fldChar w:fldCharType="begin"/>
+          </w:r>
+          <w:r>
+            <w:rPr>
+              <w:noProof/>
+            </w:rPr>
+            <w:instrText xml:space="preserve"> PAGEREF _Toc287643267 \h </w:instrText>
+          </w:r>
+          <w:r>
+            <w:rPr>
+              <w:noProof/>
+            </w:rPr>
+          </w:r>
+          <w:r>
+            <w:rPr>
+              <w:noProof/>
+            </w:rPr>
+            <w:fldChar w:fldCharType="separate"/>
+          </w:r>
+          <w:r>
+            <w:rPr>
+              <w:noProof/>
+            </w:rPr>
+            <w:t>3</w:t>
+          </w:r>
+          <w:r>
+            <w:rPr>
+              <w:noProof/>
+            </w:rPr>
+            <w:fldChar w:fldCharType="end"/>
+          </w:r>
+        </w:p>
+        <w:p>
+          <w:pPr>
+            <w:pStyle w:val="TOC2"/>
+            <w:tabs>
+              <w:tab w:val="left" w:pos="792"/>
+              <w:tab w:val="right" w:leader="dot" w:pos="8290"/>
+            </w:tabs>
+            <w:rPr>
+              <w:b w:val="0"/>
+              <w:noProof/>
+              <w:sz w:val="24"/>
+              <w:szCs w:val="24"/>
+              <w:lang w:val="en-AU" w:eastAsia="ja-JP"/>
+            </w:rPr>
+          </w:pPr>
+          <w:r>
+            <w:rPr>
+              <w:noProof/>
+            </w:rPr>
+            <w:t>3.3</w:t>
+          </w:r>
+          <w:r>
+            <w:rPr>
+              <w:b w:val="0"/>
+              <w:noProof/>
+              <w:sz w:val="24"/>
+              <w:szCs w:val="24"/>
+              <w:lang w:val="en-AU" w:eastAsia="ja-JP"/>
+            </w:rPr>
+            <w:tab/>
+          </w:r>
+          <w:r>
+            <w:rPr>
+              <w:noProof/>
+            </w:rPr>
+            <w:t>System Robustness</w:t>
+          </w:r>
+          <w:r>
+            <w:rPr>
+              <w:noProof/>
+            </w:rPr>
+            <w:tab/>
+          </w:r>
+          <w:r>
+            <w:rPr>
+              <w:noProof/>
+            </w:rPr>
+            <w:fldChar w:fldCharType="begin"/>
+          </w:r>
+          <w:r>
+            <w:rPr>
+              <w:noProof/>
+            </w:rPr>
+            <w:instrText xml:space="preserve"> PAGEREF _Toc287643268 \h </w:instrText>
+          </w:r>
+          <w:r>
+            <w:rPr>
+              <w:noProof/>
+            </w:rPr>
+          </w:r>
+          <w:r>
+            <w:rPr>
+              <w:noProof/>
+            </w:rPr>
+            <w:fldChar w:fldCharType="separate"/>
+          </w:r>
+          <w:r>
+            <w:rPr>
+              <w:noProof/>
+            </w:rPr>
+            <w:t>3</w:t>
+          </w:r>
+          <w:r>
+            <w:rPr>
+              <w:noProof/>
+            </w:rPr>
+            <w:fldChar w:fldCharType="end"/>
+          </w:r>
+        </w:p>
+        <w:p>
+          <w:pPr>
+            <w:pStyle w:val="TOC1"/>
+            <w:tabs>
+              <w:tab w:val="left" w:pos="382"/>
+              <w:tab w:val="right" w:leader="dot" w:pos="8290"/>
+            </w:tabs>
+            <w:rPr>
+              <w:b w:val="0"/>
+              <w:noProof/>
+              <w:lang w:val="en-AU" w:eastAsia="ja-JP"/>
+            </w:rPr>
+          </w:pPr>
+          <w:r>
+            <w:rPr>
+              <w:noProof/>
+            </w:rPr>
+            <w:t>4</w:t>
+          </w:r>
+          <w:r>
+            <w:rPr>
+              <w:b w:val="0"/>
+              <w:noProof/>
+              <w:lang w:val="en-AU" w:eastAsia="ja-JP"/>
+            </w:rPr>
+            <w:tab/>
+          </w:r>
+          <w:r>
+            <w:rPr>
+              <w:noProof/>
+            </w:rPr>
+            <w:t>Application Functions and Screenshots</w:t>
+          </w:r>
+          <w:r>
+            <w:rPr>
+              <w:noProof/>
+            </w:rPr>
+            <w:tab/>
+          </w:r>
+          <w:r>
+            <w:rPr>
+              <w:noProof/>
+            </w:rPr>
+            <w:fldChar w:fldCharType="begin"/>
+          </w:r>
+          <w:r>
+            <w:rPr>
+              <w:noProof/>
+            </w:rPr>
+            <w:instrText xml:space="preserve"> PAGEREF _Toc287643269 \h </w:instrText>
+          </w:r>
+          <w:r>
+            <w:rPr>
+              <w:noProof/>
+            </w:rPr>
+          </w:r>
+          <w:r>
+            <w:rPr>
+              <w:noProof/>
+            </w:rPr>
+            <w:fldChar w:fldCharType="separate"/>
+          </w:r>
+          <w:r>
+            <w:rPr>
+              <w:noProof/>
+            </w:rPr>
+            <w:t>4</w:t>
+          </w:r>
+          <w:r>
+            <w:rPr>
+              <w:noProof/>
+            </w:rPr>
+            <w:fldChar w:fldCharType="end"/>
+          </w:r>
+        </w:p>
+        <w:p>
+          <w:pPr>
+            <w:pStyle w:val="TOC2"/>
+            <w:tabs>
+              <w:tab w:val="left" w:pos="792"/>
+              <w:tab w:val="right" w:leader="dot" w:pos="8290"/>
+            </w:tabs>
+            <w:rPr>
+              <w:b w:val="0"/>
+              <w:noProof/>
+              <w:sz w:val="24"/>
+              <w:szCs w:val="24"/>
+              <w:lang w:val="en-AU" w:eastAsia="ja-JP"/>
+            </w:rPr>
+          </w:pPr>
+          <w:r>
+            <w:rPr>
+              <w:noProof/>
+            </w:rPr>
+            <w:t>4.1</w:t>
+          </w:r>
+          <w:r>
+            <w:rPr>
+              <w:b w:val="0"/>
+              <w:noProof/>
+              <w:sz w:val="24"/>
+              <w:szCs w:val="24"/>
+              <w:lang w:val="en-AU" w:eastAsia="ja-JP"/>
+            </w:rPr>
+            <w:tab/>
+          </w:r>
+          <w:r>
+            <w:rPr>
+              <w:noProof/>
+            </w:rPr>
+            <w:t>Create a story</w:t>
+          </w:r>
+          <w:r>
+            <w:rPr>
+              <w:noProof/>
+            </w:rPr>
+            <w:tab/>
+          </w:r>
+          <w:r>
+            <w:rPr>
+              <w:noProof/>
+            </w:rPr>
+            <w:fldChar w:fldCharType="begin"/>
+          </w:r>
+          <w:r>
+            <w:rPr>
+              <w:noProof/>
+            </w:rPr>
+            <w:instrText xml:space="preserve"> PAGEREF _Toc287643270 \h </w:instrText>
+          </w:r>
+          <w:r>
+            <w:rPr>
+              <w:noProof/>
+            </w:rPr>
+          </w:r>
+          <w:r>
+            <w:rPr>
+              <w:noProof/>
+            </w:rPr>
+            <w:fldChar w:fldCharType="separate"/>
+          </w:r>
+          <w:r>
+            <w:rPr>
+              <w:noProof/>
+            </w:rPr>
+            <w:t>4</w:t>
+          </w:r>
+          <w:r>
+            <w:rPr>
+              <w:noProof/>
+            </w:rPr>
+            <w:fldChar w:fldCharType="end"/>
+          </w:r>
+        </w:p>
+        <w:p>
+          <w:pPr>
+            <w:pStyle w:val="TOC2"/>
+            <w:tabs>
+              <w:tab w:val="left" w:pos="792"/>
+              <w:tab w:val="right" w:leader="dot" w:pos="8290"/>
+            </w:tabs>
+            <w:rPr>
+              <w:b w:val="0"/>
+              <w:noProof/>
+              <w:sz w:val="24"/>
+              <w:szCs w:val="24"/>
+              <w:lang w:val="en-AU" w:eastAsia="ja-JP"/>
+            </w:rPr>
+          </w:pPr>
+          <w:r>
+            <w:rPr>
+              <w:noProof/>
+            </w:rPr>
+            <w:t>4.2</w:t>
+          </w:r>
+          <w:r>
+            <w:rPr>
+              <w:b w:val="0"/>
+              <w:noProof/>
+              <w:sz w:val="24"/>
+              <w:szCs w:val="24"/>
+              <w:lang w:val="en-AU" w:eastAsia="ja-JP"/>
+            </w:rPr>
+            <w:tab/>
+          </w:r>
+          <w:r>
+            <w:rPr>
+              <w:noProof/>
+            </w:rPr>
+            <w:t>List stories</w:t>
+          </w:r>
+          <w:r>
+            <w:rPr>
+              <w:noProof/>
+            </w:rPr>
+            <w:tab/>
+          </w:r>
+          <w:r>
+            <w:rPr>
+              <w:noProof/>
+            </w:rPr>
+            <w:fldChar w:fldCharType="begin"/>
+          </w:r>
+          <w:r>
+            <w:rPr>
+              <w:noProof/>
+            </w:rPr>
+            <w:instrText xml:space="preserve"> PAGEREF _Toc287643271 \h </w:instrText>
+          </w:r>
+          <w:r>
+            <w:rPr>
+              <w:noProof/>
+            </w:rPr>
+          </w:r>
+          <w:r>
+            <w:rPr>
+              <w:noProof/>
+            </w:rPr>
+            <w:fldChar w:fldCharType="separate"/>
+          </w:r>
+          <w:r>
+            <w:rPr>
+              <w:noProof/>
+            </w:rPr>
+            <w:t>4</w:t>
+          </w:r>
+          <w:r>
+            <w:rPr>
+              <w:noProof/>
+            </w:rPr>
+            <w:fldChar w:fldCharType="end"/>
+          </w:r>
+        </w:p>
+        <w:p>
+          <w:pPr>
+            <w:pStyle w:val="TOC2"/>
+            <w:tabs>
+              <w:tab w:val="left" w:pos="792"/>
+              <w:tab w:val="right" w:leader="dot" w:pos="8290"/>
+            </w:tabs>
+            <w:rPr>
+              <w:b w:val="0"/>
+              <w:noProof/>
+              <w:sz w:val="24"/>
+              <w:szCs w:val="24"/>
+              <w:lang w:val="en-AU" w:eastAsia="ja-JP"/>
+            </w:rPr>
+          </w:pPr>
+          <w:r>
+            <w:rPr>
+              <w:noProof/>
+            </w:rPr>
+            <w:t>4.3</w:t>
+          </w:r>
+          <w:r>
+            <w:rPr>
+              <w:b w:val="0"/>
+              <w:noProof/>
+              <w:sz w:val="24"/>
+              <w:szCs w:val="24"/>
+              <w:lang w:val="en-AU" w:eastAsia="ja-JP"/>
+            </w:rPr>
+            <w:tab/>
+          </w:r>
+          <w:r>
+            <w:rPr>
+              <w:noProof/>
+            </w:rPr>
+            <w:t>Delete a story</w:t>
+          </w:r>
+          <w:r>
+            <w:rPr>
+              <w:noProof/>
+            </w:rPr>
+            <w:tab/>
+          </w:r>
+          <w:r>
+            <w:rPr>
+              <w:noProof/>
+            </w:rPr>
+            <w:fldChar w:fldCharType="begin"/>
+          </w:r>
+          <w:r>
+            <w:rPr>
+              <w:noProof/>
+            </w:rPr>
+            <w:instrText xml:space="preserve"> PAGEREF _Toc287643272 \h </w:instrText>
+          </w:r>
+          <w:r>
+            <w:rPr>
+              <w:noProof/>
+            </w:rPr>
+          </w:r>
+          <w:r>
+            <w:rPr>
+              <w:noProof/>
+            </w:rPr>
+            <w:fldChar w:fldCharType="separate"/>
+          </w:r>
+          <w:r>
+            <w:rPr>
+              <w:noProof/>
+            </w:rPr>
+            <w:t>4</w:t>
+          </w:r>
+          <w:r>
+            <w:rPr>
+              <w:noProof/>
+            </w:rPr>
+            <w:fldChar w:fldCharType="end"/>
+          </w:r>
+        </w:p>
+        <w:p>
+          <w:pPr>
+            <w:pStyle w:val="TOC2"/>
+            <w:tabs>
+              <w:tab w:val="left" w:pos="792"/>
+              <w:tab w:val="right" w:leader="dot" w:pos="8290"/>
+            </w:tabs>
+            <w:rPr>
+              <w:b w:val="0"/>
+              <w:noProof/>
+              <w:sz w:val="24"/>
+              <w:szCs w:val="24"/>
+              <w:lang w:val="en-AU" w:eastAsia="ja-JP"/>
+            </w:rPr>
+          </w:pPr>
+          <w:r>
+            <w:rPr>
+              <w:noProof/>
+            </w:rPr>
+            <w:t>4.4</w:t>
+          </w:r>
+          <w:r>
+            <w:rPr>
+              <w:b w:val="0"/>
+              <w:noProof/>
+              <w:sz w:val="24"/>
+              <w:szCs w:val="24"/>
+              <w:lang w:val="en-AU" w:eastAsia="ja-JP"/>
+            </w:rPr>
+            <w:tab/>
+          </w:r>
+          <w:r>
+            <w:rPr>
+              <w:noProof/>
+            </w:rPr>
+            <w:t>Complete a story</w:t>
+          </w:r>
+          <w:r>
+            <w:rPr>
+              <w:noProof/>
+            </w:rPr>
+            <w:tab/>
+          </w:r>
+          <w:r>
+            <w:rPr>
+              <w:noProof/>
+            </w:rPr>
+            <w:fldChar w:fldCharType="begin"/>
+          </w:r>
+          <w:r>
+            <w:rPr>
+              <w:noProof/>
+            </w:rPr>
+            <w:instrText xml:space="preserve"> PAGEREF _Toc287643273 \h </w:instrText>
+          </w:r>
+          <w:r>
+            <w:rPr>
+              <w:noProof/>
+            </w:rPr>
+          </w:r>
+          <w:r>
+            <w:rPr>
+              <w:noProof/>
+            </w:rPr>
+            <w:fldChar w:fldCharType="separate"/>
+          </w:r>
+          <w:r>
+            <w:rPr>
+              <w:noProof/>
+            </w:rPr>
+            <w:t>4</w:t>
+          </w:r>
+          <w:r>
+            <w:rPr>
+              <w:noProof/>
+            </w:rPr>
+            <w:fldChar w:fldCharType="end"/>
+          </w:r>
+        </w:p>
+        <w:p>
+          <w:pPr>
+            <w:pStyle w:val="TOC2"/>
+            <w:tabs>
+              <w:tab w:val="left" w:pos="792"/>
+              <w:tab w:val="right" w:leader="dot" w:pos="8290"/>
+            </w:tabs>
+            <w:rPr>
+              <w:b w:val="0"/>
+              <w:noProof/>
+              <w:sz w:val="24"/>
+              <w:szCs w:val="24"/>
+              <w:lang w:val="en-AU" w:eastAsia="ja-JP"/>
+            </w:rPr>
+          </w:pPr>
+          <w:r>
+            <w:rPr>
+              <w:noProof/>
+            </w:rPr>
+            <w:t>4.5</w:t>
+          </w:r>
+          <w:r>
+            <w:rPr>
+              <w:b w:val="0"/>
+              <w:noProof/>
+              <w:sz w:val="24"/>
+              <w:szCs w:val="24"/>
+              <w:lang w:val="en-AU" w:eastAsia="ja-JP"/>
+            </w:rPr>
+            <w:tab/>
+          </w:r>
+          <w:r>
+            <w:rPr>
+              <w:noProof/>
+            </w:rPr>
+            <w:t>Create a task</w:t>
+          </w:r>
+          <w:r>
+            <w:rPr>
+              <w:noProof/>
+            </w:rPr>
+            <w:tab/>
+          </w:r>
+          <w:r>
+            <w:rPr>
+              <w:noProof/>
+            </w:rPr>
+            <w:fldChar w:fldCharType="begin"/>
+          </w:r>
+          <w:r>
+            <w:rPr>
+              <w:noProof/>
+            </w:rPr>
+            <w:instrText xml:space="preserve"> PAGEREF _Toc287643274 \h </w:instrText>
+          </w:r>
+          <w:r>
+            <w:rPr>
+              <w:noProof/>
+            </w:rPr>
+          </w:r>
+          <w:r>
+            <w:rPr>
+              <w:noProof/>
+            </w:rPr>
+            <w:fldChar w:fldCharType="separate"/>
+          </w:r>
+          <w:r>
+            <w:rPr>
+              <w:noProof/>
+            </w:rPr>
+            <w:t>4</w:t>
+          </w:r>
+          <w:r>
+            <w:rPr>
+              <w:noProof/>
+            </w:rPr>
+            <w:fldChar w:fldCharType="end"/>
+          </w:r>
+        </w:p>
+        <w:p>
+          <w:pPr>
+            <w:pStyle w:val="TOC2"/>
+            <w:tabs>
+              <w:tab w:val="left" w:pos="792"/>
+              <w:tab w:val="right" w:leader="dot" w:pos="8290"/>
+            </w:tabs>
+            <w:rPr>
+              <w:b w:val="0"/>
+              <w:noProof/>
+              <w:sz w:val="24"/>
+              <w:szCs w:val="24"/>
+              <w:lang w:val="en-AU" w:eastAsia="ja-JP"/>
+            </w:rPr>
+          </w:pPr>
+          <w:r>
+            <w:rPr>
+              <w:noProof/>
+            </w:rPr>
+            <w:t>4.6</w:t>
+          </w:r>
+          <w:r>
+            <w:rPr>
+              <w:b w:val="0"/>
+              <w:noProof/>
+              <w:sz w:val="24"/>
+              <w:szCs w:val="24"/>
+              <w:lang w:val="en-AU" w:eastAsia="ja-JP"/>
+            </w:rPr>
+            <w:tab/>
+          </w:r>
+          <w:r>
+            <w:rPr>
+              <w:noProof/>
+            </w:rPr>
+            <w:t>List tasks</w:t>
+          </w:r>
+          <w:r>
+            <w:rPr>
+              <w:noProof/>
+            </w:rPr>
+            <w:tab/>
+          </w:r>
+          <w:r>
+            <w:rPr>
+              <w:noProof/>
+            </w:rPr>
+            <w:fldChar w:fldCharType="begin"/>
+          </w:r>
+          <w:r>
+            <w:rPr>
+              <w:noProof/>
+            </w:rPr>
+            <w:instrText xml:space="preserve"> PAGEREF _Toc287643275 \h </w:instrText>
+          </w:r>
+          <w:r>
+            <w:rPr>
+              <w:noProof/>
+            </w:rPr>
+          </w:r>
+          <w:r>
+            <w:rPr>
+              <w:noProof/>
+            </w:rPr>
+            <w:fldChar w:fldCharType="separate"/>
+          </w:r>
+          <w:r>
+            <w:rPr>
+              <w:noProof/>
+            </w:rPr>
+            <w:t>4</w:t>
+          </w:r>
+          <w:r>
+            <w:rPr>
+              <w:noProof/>
+            </w:rPr>
+            <w:fldChar w:fldCharType="end"/>
+          </w:r>
+        </w:p>
+        <w:p>
+          <w:pPr>
+            <w:pStyle w:val="TOC2"/>
+            <w:tabs>
+              <w:tab w:val="left" w:pos="792"/>
+              <w:tab w:val="right" w:leader="dot" w:pos="8290"/>
+            </w:tabs>
+            <w:rPr>
+              <w:b w:val="0"/>
+              <w:noProof/>
+              <w:sz w:val="24"/>
+              <w:szCs w:val="24"/>
+              <w:lang w:val="en-AU" w:eastAsia="ja-JP"/>
+            </w:rPr>
+          </w:pPr>
+          <w:r>
+            <w:rPr>
+              <w:noProof/>
+            </w:rPr>
+            <w:t>4.7</w:t>
+          </w:r>
+          <w:r>
+            <w:rPr>
+              <w:b w:val="0"/>
+              <w:noProof/>
+              <w:sz w:val="24"/>
+              <w:szCs w:val="24"/>
+              <w:lang w:val="en-AU" w:eastAsia="ja-JP"/>
+            </w:rPr>
+            <w:tab/>
+          </w:r>
+          <w:r>
+            <w:rPr>
+              <w:noProof/>
+            </w:rPr>
+            <w:t>Delete a task</w:t>
+          </w:r>
+          <w:r>
+            <w:rPr>
+              <w:noProof/>
+            </w:rPr>
+            <w:tab/>
+          </w:r>
+          <w:r>
+            <w:rPr>
+              <w:noProof/>
+            </w:rPr>
+            <w:fldChar w:fldCharType="begin"/>
+          </w:r>
+          <w:r>
+            <w:rPr>
+              <w:noProof/>
+            </w:rPr>
+            <w:instrText xml:space="preserve"> PAGEREF _Toc287643276 \h </w:instrText>
+          </w:r>
+          <w:r>
+            <w:rPr>
+              <w:noProof/>
+            </w:rPr>
+          </w:r>
+          <w:r>
+            <w:rPr>
+              <w:noProof/>
+            </w:rPr>
+            <w:fldChar w:fldCharType="separate"/>
+          </w:r>
+          <w:r>
+            <w:rPr>
+              <w:noProof/>
+            </w:rPr>
+            <w:t>4</w:t>
+          </w:r>
+          <w:r>
+            <w:rPr>
+              <w:noProof/>
+            </w:rPr>
+            <w:fldChar w:fldCharType="end"/>
+          </w:r>
+        </w:p>
+        <w:p>
+          <w:pPr>
+            <w:pStyle w:val="TOC2"/>
+            <w:tabs>
+              <w:tab w:val="left" w:pos="792"/>
+              <w:tab w:val="right" w:leader="dot" w:pos="8290"/>
+            </w:tabs>
+            <w:rPr>
+              <w:b w:val="0"/>
+              <w:noProof/>
+              <w:sz w:val="24"/>
+              <w:szCs w:val="24"/>
+              <w:lang w:val="en-AU" w:eastAsia="ja-JP"/>
+            </w:rPr>
+          </w:pPr>
+          <w:r>
+            <w:rPr>
+              <w:noProof/>
+            </w:rPr>
+            <w:t>4.8</w:t>
+          </w:r>
+          <w:r>
+            <w:rPr>
+              <w:b w:val="0"/>
+              <w:noProof/>
+              <w:sz w:val="24"/>
+              <w:szCs w:val="24"/>
+              <w:lang w:val="en-AU" w:eastAsia="ja-JP"/>
+            </w:rPr>
+            <w:tab/>
+          </w:r>
+          <w:r>
+            <w:rPr>
+              <w:noProof/>
+            </w:rPr>
+            <w:t>Move a task</w:t>
+          </w:r>
+          <w:r>
+            <w:rPr>
+              <w:noProof/>
+            </w:rPr>
+            <w:tab/>
+          </w:r>
+          <w:r>
+            <w:rPr>
+              <w:noProof/>
+            </w:rPr>
+            <w:fldChar w:fldCharType="begin"/>
+          </w:r>
+          <w:r>
+            <w:rPr>
+              <w:noProof/>
+            </w:rPr>
+            <w:instrText xml:space="preserve"> PAGEREF _Toc287643277 \h </w:instrText>
+          </w:r>
+          <w:r>
+            <w:rPr>
+              <w:noProof/>
+            </w:rPr>
+          </w:r>
+          <w:r>
+            <w:rPr>
+              <w:noProof/>
+            </w:rPr>
+            <w:fldChar w:fldCharType="separate"/>
+          </w:r>
+          <w:r>
+            <w:rPr>
+              <w:noProof/>
+            </w:rPr>
+            <w:t>4</w:t>
+          </w:r>
+          <w:r>
+            <w:rPr>
+              <w:noProof/>
+            </w:rPr>
+            <w:fldChar w:fldCharType="end"/>
+          </w:r>
+        </w:p>
+        <w:p>
+          <w:pPr>
+            <w:pStyle w:val="TOC2"/>
+            <w:tabs>
+              <w:tab w:val="left" w:pos="792"/>
+              <w:tab w:val="right" w:leader="dot" w:pos="8290"/>
+            </w:tabs>
+            <w:rPr>
+              <w:b w:val="0"/>
+              <w:noProof/>
+              <w:sz w:val="24"/>
+              <w:szCs w:val="24"/>
+              <w:lang w:val="en-AU" w:eastAsia="ja-JP"/>
+            </w:rPr>
+          </w:pPr>
+          <w:r>
+            <w:rPr>
+              <w:noProof/>
+            </w:rPr>
+            <w:t>4.9</w:t>
+          </w:r>
+          <w:r>
+            <w:rPr>
+              <w:b w:val="0"/>
+              <w:noProof/>
+              <w:sz w:val="24"/>
+              <w:szCs w:val="24"/>
+              <w:lang w:val="en-AU" w:eastAsia="ja-JP"/>
+            </w:rPr>
+            <w:tab/>
+          </w:r>
+          <w:r>
+            <w:rPr>
+              <w:noProof/>
+            </w:rPr>
+            <w:t>Update a task</w:t>
+          </w:r>
+          <w:r>
+            <w:rPr>
+              <w:noProof/>
+            </w:rPr>
+            <w:tab/>
+          </w:r>
+          <w:r>
+            <w:rPr>
+              <w:noProof/>
+            </w:rPr>
+            <w:fldChar w:fldCharType="begin"/>
+          </w:r>
+          <w:r>
+            <w:rPr>
+              <w:noProof/>
+            </w:rPr>
+            <w:instrText xml:space="preserve"> PAGEREF _Toc287643278 \h </w:instrText>
+          </w:r>
+          <w:r>
+            <w:rPr>
+              <w:noProof/>
+            </w:rPr>
+          </w:r>
+          <w:r>
+            <w:rPr>
+              <w:noProof/>
+            </w:rPr>
+            <w:fldChar w:fldCharType="separate"/>
+          </w:r>
+          <w:r>
+            <w:rPr>
+              <w:noProof/>
+            </w:rPr>
+            <w:t>5</w:t>
+          </w:r>
+          <w:r>
+            <w:rPr>
+              <w:noProof/>
+            </w:rPr>
+            <w:fldChar w:fldCharType="end"/>
+          </w:r>
+        </w:p>
+        <w:p>
+          <w:pPr>
+            <w:pStyle w:val="TOC2"/>
+            <w:tabs>
+              <w:tab w:val="left" w:pos="922"/>
+              <w:tab w:val="right" w:leader="dot" w:pos="8290"/>
+            </w:tabs>
+            <w:rPr>
+              <w:b w:val="0"/>
+              <w:noProof/>
+              <w:sz w:val="24"/>
+              <w:szCs w:val="24"/>
+              <w:lang w:val="en-AU" w:eastAsia="ja-JP"/>
+            </w:rPr>
+          </w:pPr>
+          <w:r>
+            <w:rPr>
+              <w:noProof/>
+            </w:rPr>
+            <w:t>4.10</w:t>
+          </w:r>
+          <w:r>
+            <w:rPr>
+              <w:b w:val="0"/>
+              <w:noProof/>
+              <w:sz w:val="24"/>
+              <w:szCs w:val="24"/>
+              <w:lang w:val="en-AU" w:eastAsia="ja-JP"/>
+            </w:rPr>
+            <w:tab/>
+          </w:r>
+          <w:r>
+            <w:rPr>
+              <w:noProof/>
+            </w:rPr>
+            <w:t>Exit</w:t>
+          </w:r>
+          <w:r>
+            <w:rPr>
+              <w:noProof/>
+            </w:rPr>
+            <w:tab/>
+          </w:r>
+          <w:r>
+            <w:rPr>
+              <w:noProof/>
+            </w:rPr>
+            <w:fldChar w:fldCharType="begin"/>
+          </w:r>
+          <w:r>
+            <w:rPr>
+              <w:noProof/>
+            </w:rPr>
+            <w:instrText xml:space="preserve"> PAGEREF _Toc287643279 \h </w:instrText>
+          </w:r>
+          <w:r>
+            <w:rPr>
+              <w:noProof/>
+            </w:rPr>
+          </w:r>
+          <w:r>
+            <w:rPr>
+              <w:noProof/>
+            </w:rPr>
+            <w:fldChar w:fldCharType="separate"/>
+          </w:r>
+          <w:r>
+            <w:rPr>
+              <w:noProof/>
+            </w:rPr>
+            <w:t>5</w:t>
+          </w:r>
+          <w:r>
+            <w:rPr>
+              <w:noProof/>
+            </w:rPr>
+            <w:fldChar w:fldCharType="end"/>
+          </w:r>
+        </w:p>
+        <w:p>
+          <w:pPr>
+            <w:pStyle w:val="TOC1"/>
+            <w:tabs>
+              <w:tab w:val="right" w:leader="dot" w:pos="8290"/>
+            </w:tabs>
+            <w:rPr>
+              <w:b w:val="0"/>
+              <w:noProof/>
+              <w:lang w:val="en-AU" w:eastAsia="ja-JP"/>
+            </w:rPr>
+          </w:pPr>
+          <w:r>
+            <w:rPr>
+              <w:noProof/>
+            </w:rPr>
+            <w:t>Appendix A: How to run the application in the Terminal</w:t>
+          </w:r>
+          <w:r>
+            <w:rPr>
+              <w:noProof/>
+            </w:rPr>
+            <w:tab/>
+          </w:r>
+          <w:r>
+            <w:rPr>
+              <w:noProof/>
+            </w:rPr>
+            <w:fldChar w:fldCharType="begin"/>
+          </w:r>
+          <w:r>
+            <w:rPr>
+              <w:noProof/>
+            </w:rPr>
+            <w:instrText xml:space="preserve"> PAGEREF _Toc287643280 \h </w:instrText>
+          </w:r>
+          <w:r>
+            <w:rPr>
+              <w:noProof/>
+            </w:rPr>
+          </w:r>
+          <w:r>
+            <w:rPr>
+              <w:noProof/>
+            </w:rPr>
+            <w:fldChar w:fldCharType="separate"/>
+          </w:r>
+          <w:r>
+            <w:rPr>
+              <w:noProof/>
+            </w:rPr>
+            <w:t>6</w:t>
+          </w:r>
+          <w:r>
+            <w:rPr>
+              <w:noProof/>
+            </w:rPr>
+            <w:fldChar w:fldCharType="end"/>
+          </w:r>
+        </w:p>
+        <w:p>
+          <w:pPr>
+            <w:rPr>
+              <w:b/>
+              <w:bCs/>
+              <w:noProof/>
+            </w:rPr>
+          </w:pPr>
+          <w:r>
+            <w:rPr>
+              <w:b/>
+              <w:bCs/>
+              <w:noProof/>
+            </w:rPr>
+            <w:fldChar w:fldCharType="end"/>
+          </w:r>
+        </w:p>
+      </w:sdtContent>
+    </w:sdt>
+    <w:p>
+      <w:pPr>
+        <w:rPr>
+          <w:b/>
+          <w:bCs/>
+          <w:noProof/>
+        </w:rPr>
+      </w:pPr>
+    </w:p>
+    <w:p>
+      <w:pPr>
+        <w:rPr>
+          <w:b/>
+          <w:bCs/>
+          <w:noProof/>
+        </w:rPr>
+      </w:pPr>
+      <w:r>
+        <w:rPr>
+          <w:b/>
+          <w:bCs/>
+          <w:noProof/>
+        </w:rPr>
+        <w:br w:type="page"/>
+      </w:r>
     </w:p>
     <w:p>
       <w:pPr>
         <w:pStyle w:val="Heading1"/>
       </w:pPr>
-      <w:r>
-        <w:lastRenderedPageBreak/>
+      <w:bookmarkStart w:id="0" w:name="_Toc287643263"/>
+      <w:r>
         <w:t>Overview</w:t>
       </w:r>
+      <w:bookmarkEnd w:id="0"/>
     </w:p>
     <w:p>
       <w:r>
-        <w:t>Language choice, compiler version</w:t>
+        <w:t xml:space="preserve">This is </w:t>
+      </w:r>
+      <w:r>
+        <w:t>a</w:t>
+      </w:r>
+      <w:r>
+        <w:t xml:space="preserve"> console application simulating the agile scrum task board. Users can create stories, tasks and </w:t>
+      </w:r>
+      <w:r>
+        <w:t xml:space="preserve">move them as their work progresses. </w:t>
+      </w:r>
+      <w:r>
+        <w:t xml:space="preserve">It is implemented in Java and compiled with JDK 1.6. </w:t>
+      </w:r>
+      <w:r>
+        <w:t xml:space="preserve">The application is packaged as a zip file, and instruction of how to run it in the terminal is in the Appendix </w:t>
       </w:r>
     </w:p>
+    <w:p/>
     <w:p>
-      <w:proofErr w:type="gramStart"/>
-      <w:r>
-        <w:t>feature</w:t>
-      </w:r>
-      <w:proofErr w:type="gramEnd"/>
-    </w:p>
-    <w:p>
+      <w:r>
+        <w:t xml:space="preserve">In order to </w:t>
+      </w:r>
+      <w:r>
+        <w:t>version control</w:t>
+      </w:r>
+      <w:r>
+        <w:t xml:space="preserve"> </w:t>
+      </w:r>
+      <w:r>
+        <w:t xml:space="preserve">and maintain </w:t>
+      </w:r>
+      <w:r>
+        <w:t xml:space="preserve">the </w:t>
+      </w:r>
+      <w:r>
+        <w:t>source code</w:t>
+      </w:r>
+      <w:r>
+        <w:t xml:space="preserve">, a </w:t>
+      </w:r>
       <w:proofErr w:type="spellStart"/>
-      <w:proofErr w:type="gramStart"/>
-      <w:r>
-        <w:t>github</w:t>
+      <w:r>
+        <w:t>Github</w:t>
       </w:r>
       <w:proofErr w:type="spellEnd"/>
-      <w:proofErr w:type="gramEnd"/>
+      <w:r>
+        <w:t xml:space="preserve"> repository has been set up. </w:t>
+      </w:r>
+      <w:hyperlink r:id="rId7" w:history="1">
+        <w:r>
+          <w:rPr>
+            <w:rStyle w:val="Hyperlink"/>
+          </w:rPr>
+          <w:t>https://github.com/Elfpope/IR_Agile_Scrum_Board</w:t>
+        </w:r>
+      </w:hyperlink>
     </w:p>
     <w:p/>
     <w:p>
       <w:pPr>
         <w:pStyle w:val="Heading1"/>
+        <w:rPr>
+          <w:highlight w:val="red"/>
+        </w:rPr>
       </w:pPr>
-      <w:r>
+      <w:bookmarkStart w:id="1" w:name="_Toc287643264"/>
+      <w:r>
+        <w:rPr>
+          <w:highlight w:val="red"/>
+        </w:rPr>
         <w:t>Assumption</w:t>
+      </w:r>
+      <w:bookmarkEnd w:id="1"/>
+    </w:p>
+    <w:p>
+      <w:r>
+        <w:t>Deletion of story and task</w:t>
+      </w:r>
+    </w:p>
+    <w:p>
+      <w:r>
+        <w:t>Print out story and task.</w:t>
       </w:r>
     </w:p>
     <w:p>
       <w:pPr>
         <w:pStyle w:val="Heading1"/>
       </w:pPr>
+      <w:bookmarkStart w:id="2" w:name="_Toc287643265"/>
       <w:r>
         <w:t>Application Design</w:t>
       </w:r>
+      <w:bookmarkEnd w:id="2"/>
     </w:p>
     <w:p/>
     <w:p>
       <w:r>
-        <w:t xml:space="preserve">Package structure, </w:t>
-      </w:r>
-      <w:proofErr w:type="gramStart"/>
-      <w:r>
-        <w:t>class  mapping</w:t>
-      </w:r>
-      <w:proofErr w:type="gramEnd"/>
-      <w:r>
-        <w:t>, method encapsulation, OOP</w:t>
-      </w:r>
-    </w:p>
-    <w:p>
-      <w:r>
-        <w:t>Scalability</w:t>
-      </w:r>
-    </w:p>
-    <w:p>
-      <w:r>
-        <w:t>More board can be added</w:t>
+        <w:t xml:space="preserve">A good design of the application can </w:t>
+      </w:r>
+      <w:r>
+        <w:t>enhance</w:t>
+      </w:r>
+      <w:r>
+        <w:t xml:space="preserve"> </w:t>
+      </w:r>
+      <w:r>
+        <w:t>system structure</w:t>
+      </w:r>
+      <w:r>
+        <w:t>,</w:t>
+      </w:r>
+      <w:r>
+        <w:t xml:space="preserve"> user friendliness and </w:t>
+      </w:r>
+      <w:r>
+        <w:t>system r</w:t>
+      </w:r>
+      <w:r>
+        <w:t>obustness</w:t>
+      </w:r>
+      <w:r>
+        <w:t>. All these three factors have been taken into account along with the development.</w:t>
       </w:r>
     </w:p>
     <w:p/>
     <w:p>
-      <w:r>
-        <w:t xml:space="preserve">Menu list, UI </w:t>
+      <w:pPr>
+        <w:pStyle w:val="Heading2"/>
+      </w:pPr>
+      <w:r>
+        <w:t>System Structure</w:t>
+      </w:r>
+    </w:p>
+    <w:p>
+      <w:r>
+        <w:t>The structure of this application has been divided into two packages. One is the model package, “</w:t>
+      </w:r>
+      <w:proofErr w:type="spellStart"/>
+      <w:r>
+        <w:t>scrumBoardComponents</w:t>
+      </w:r>
+      <w:proofErr w:type="spellEnd"/>
+      <w:r>
+        <w:t>”; the other is the driver package responsible for system control and user interaction, “</w:t>
+      </w:r>
+      <w:proofErr w:type="spellStart"/>
+      <w:r>
+        <w:t>scrumBoardManagement</w:t>
+      </w:r>
+      <w:proofErr w:type="spellEnd"/>
+      <w:r>
+        <w:t>”.</w:t>
       </w:r>
     </w:p>
     <w:p/>
     <w:p>
-      <w:r>
-        <w:t>ID generator</w:t>
+      <w:pPr>
+        <w:pStyle w:val="Heading3"/>
+      </w:pPr>
+      <w:r>
+        <w:t xml:space="preserve">Model Package, </w:t>
+      </w:r>
+      <w:proofErr w:type="spellStart"/>
+      <w:r>
+        <w:t>scrumBoardComponents</w:t>
+      </w:r>
+      <w:proofErr w:type="spellEnd"/>
+    </w:p>
+    <w:p>
+      <w:r>
+        <w:t>The model package uses object-orientated programming</w:t>
+      </w:r>
+      <w:r>
+        <w:t xml:space="preserve"> (OOP)</w:t>
+      </w:r>
+      <w:r>
+        <w:t xml:space="preserve"> to map three main </w:t>
+      </w:r>
+      <w:r>
+        <w:t>classes</w:t>
+      </w:r>
+      <w:r>
+        <w:t xml:space="preserve"> in the system, including </w:t>
+      </w:r>
+      <w:r>
+        <w:t xml:space="preserve">Board, Story and Task. They have been well defined by having </w:t>
+      </w:r>
+      <w:proofErr w:type="spellStart"/>
+      <w:r>
+        <w:t>ArrayList</w:t>
+      </w:r>
+      <w:proofErr w:type="spellEnd"/>
+      <w:r>
+        <w:t xml:space="preserve"> to store</w:t>
+      </w:r>
+      <w:r>
+        <w:t xml:space="preserve"> data and encapsulating methods at the correct level to match up the business logic of the agile scrum board. </w:t>
+      </w:r>
+      <w:r>
+        <w:t xml:space="preserve">Apart from these, another three classes serve the purpose of system robustness, including </w:t>
+      </w:r>
+      <w:proofErr w:type="spellStart"/>
+      <w:r>
+        <w:t>IDGenerator</w:t>
+      </w:r>
+      <w:proofErr w:type="spellEnd"/>
+      <w:r>
+        <w:t xml:space="preserve">, </w:t>
+      </w:r>
+      <w:proofErr w:type="spellStart"/>
+      <w:r>
+        <w:t>IDType</w:t>
+      </w:r>
+      <w:proofErr w:type="spellEnd"/>
+      <w:r>
+        <w:t xml:space="preserve">, and </w:t>
+      </w:r>
+      <w:proofErr w:type="spellStart"/>
+      <w:r>
+        <w:t>TaskStatus</w:t>
+      </w:r>
+      <w:proofErr w:type="spellEnd"/>
+      <w:r>
+        <w:t xml:space="preserve">, which are to be </w:t>
+      </w:r>
+      <w:r>
+        <w:t xml:space="preserve">soon </w:t>
+      </w:r>
+      <w:r>
+        <w:t xml:space="preserve">explained in the later section.  </w:t>
+      </w:r>
+    </w:p>
+    <w:p/>
+    <w:p>
+      <w:pPr>
+        <w:pStyle w:val="Heading3"/>
+      </w:pPr>
+      <w:proofErr w:type="spellStart"/>
+      <w:r>
+        <w:t>Dirver</w:t>
+      </w:r>
+      <w:proofErr w:type="spellEnd"/>
+      <w:r>
+        <w:t xml:space="preserve"> Package, </w:t>
+      </w:r>
+      <w:proofErr w:type="spellStart"/>
+      <w:r>
+        <w:t>scrumBoardManagement</w:t>
+      </w:r>
+      <w:proofErr w:type="spellEnd"/>
+    </w:p>
+    <w:p>
+      <w:r>
+        <w:t>Th</w:t>
+      </w:r>
+      <w:r>
+        <w:t xml:space="preserve">e driver package contains </w:t>
+      </w:r>
+      <w:r>
+        <w:t>the application components of control fu</w:t>
+      </w:r>
+      <w:r>
+        <w:t xml:space="preserve">nctions and user interactions.  The class of </w:t>
+      </w:r>
+      <w:proofErr w:type="spellStart"/>
+      <w:proofErr w:type="gramStart"/>
+      <w:r>
+        <w:t>ScrumBoardApplication</w:t>
+      </w:r>
+      <w:proofErr w:type="spellEnd"/>
+      <w:r>
+        <w:t>(</w:t>
+      </w:r>
+      <w:proofErr w:type="gramEnd"/>
+      <w:r>
+        <w:t xml:space="preserve">SBA) is created solely for the system control. Even though the control logic in SBA could have been pushed into Board </w:t>
+      </w:r>
+      <w:proofErr w:type="gramStart"/>
+      <w:r>
+        <w:t>class</w:t>
+      </w:r>
+      <w:proofErr w:type="gramEnd"/>
+      <w:r>
+        <w:t xml:space="preserve"> as there is only one board, it would not be the best practice </w:t>
+      </w:r>
+      <w:r>
+        <w:t xml:space="preserve">of OOP. Furthermore, in terms of future scalability, if users need for a few new boards to manage different teams or projects later, an </w:t>
+      </w:r>
+      <w:proofErr w:type="spellStart"/>
+      <w:r>
+        <w:t>ArrayList</w:t>
+      </w:r>
+      <w:proofErr w:type="spellEnd"/>
+      <w:r>
+        <w:t xml:space="preserve"> of boards could be easily added plus list management methods without making any changes to the Board class in the model package. Also, methods of reading user input and validating the input are put together into one class, “</w:t>
+      </w:r>
+      <w:proofErr w:type="spellStart"/>
+      <w:r>
+        <w:t>InputScanner</w:t>
+      </w:r>
+      <w:proofErr w:type="spellEnd"/>
+      <w:r>
+        <w:t>”.</w:t>
+      </w:r>
+    </w:p>
+    <w:p/>
+    <w:p>
+      <w:pPr>
+        <w:pStyle w:val="Heading2"/>
+      </w:pPr>
+      <w:bookmarkStart w:id="3" w:name="_Toc287643267"/>
+      <w:r>
+        <w:t>User Friendliness</w:t>
+      </w:r>
+      <w:bookmarkEnd w:id="3"/>
+    </w:p>
+    <w:p>
+      <w:r>
+        <w:t xml:space="preserve">In order to facilitate the command input for operating the system, user can select the desired function by entering only one character from the printed out menu, which can also </w:t>
+      </w:r>
+      <w:r>
+        <w:t>greatly reduce</w:t>
+      </w:r>
+      <w:r>
+        <w:t xml:space="preserve"> typos from user. </w:t>
+      </w:r>
+    </w:p>
+    <w:p/>
+    <w:p>
+      <w:r>
+        <w:t xml:space="preserve">Each time when user selects </w:t>
+      </w:r>
+      <w:r>
+        <w:t>a choice, either successful or not, the result will print out as the system feedback. So user could ensure the expected operation has completed or needs to review the input and redo.</w:t>
+      </w:r>
+    </w:p>
+    <w:p/>
+    <w:p>
+      <w:pPr>
+        <w:pStyle w:val="Heading2"/>
+      </w:pPr>
+      <w:bookmarkStart w:id="4" w:name="_Toc287643268"/>
+      <w:r>
+        <w:t>System Robustness</w:t>
+      </w:r>
+      <w:bookmarkEnd w:id="4"/>
+    </w:p>
+    <w:p>
+      <w:r>
+        <w:t xml:space="preserve">Since the application is based on command line input, user typo could be fatal to system failure. There are three mechanisms implemented to </w:t>
+      </w:r>
+      <w:r>
+        <w:t xml:space="preserve">improve system robustness, which are </w:t>
+      </w:r>
+      <w:proofErr w:type="spellStart"/>
+      <w:r>
+        <w:t>IDGenerator</w:t>
+      </w:r>
+      <w:proofErr w:type="spellEnd"/>
+      <w:r>
+        <w:t>/</w:t>
+      </w:r>
+      <w:proofErr w:type="spellStart"/>
+      <w:r>
+        <w:t>IDType</w:t>
+      </w:r>
+      <w:proofErr w:type="spellEnd"/>
+      <w:r>
+        <w:t xml:space="preserve"> class, </w:t>
+      </w:r>
+      <w:proofErr w:type="spellStart"/>
+      <w:r>
+        <w:t>TaskStatus</w:t>
+      </w:r>
+      <w:proofErr w:type="spellEnd"/>
+      <w:r>
+        <w:t xml:space="preserve"> Classes and Input/exception handling.</w:t>
+      </w:r>
+    </w:p>
+    <w:p/>
+    <w:p>
+      <w:pPr>
+        <w:pStyle w:val="Heading3"/>
+      </w:pPr>
+      <w:proofErr w:type="spellStart"/>
+      <w:r>
+        <w:t>IDGenerator</w:t>
+      </w:r>
+      <w:proofErr w:type="spellEnd"/>
+      <w:r>
+        <w:t xml:space="preserve"> and </w:t>
+      </w:r>
+      <w:proofErr w:type="spellStart"/>
+      <w:r>
+        <w:t>IDType</w:t>
+      </w:r>
+      <w:proofErr w:type="spellEnd"/>
+      <w:r>
+        <w:t xml:space="preserve"> Classes</w:t>
       </w:r>
     </w:p>
     <w:p>
       <w:proofErr w:type="spellStart"/>
       <w:r>
-        <w:t>Enum</w:t>
+        <w:t>IDGenerator</w:t>
       </w:r>
       <w:proofErr w:type="spellEnd"/>
       <w:r>
-        <w:t xml:space="preserve"> type</w:t>
-      </w:r>
-      <w:r>
-        <w:t xml:space="preserve"> (</w:t>
+        <w:t xml:space="preserve"> class is designed to automatically generate an ID for either a new story or a new task. To distinguish </w:t>
+      </w:r>
+      <w:r>
+        <w:t>the two types of ID, an alphabet letter ‘S’ or ‘T’ will also attached as an initial to generated ID. This way of ID generation coul</w:t>
+      </w:r>
+      <w:r>
+        <w:t xml:space="preserve">d maintain the format of the </w:t>
+      </w:r>
+      <w:proofErr w:type="gramStart"/>
+      <w:r>
+        <w:t>ID,</w:t>
+      </w:r>
+      <w:proofErr w:type="gramEnd"/>
+      <w:r>
+        <w:t xml:space="preserve"> e</w:t>
+      </w:r>
+      <w:r>
+        <w:t>nsure its consistency and beneficiate story/task manipulation in the other operation.</w:t>
+      </w:r>
+    </w:p>
+    <w:p/>
+    <w:p>
+      <w:r>
+        <w:t xml:space="preserve">On the other hand, </w:t>
       </w:r>
       <w:proofErr w:type="spellStart"/>
       <w:r>
-        <w:t>TaskStatus</w:t>
+        <w:t>IDType</w:t>
       </w:r>
       <w:proofErr w:type="spellEnd"/>
       <w:r>
-        <w:t xml:space="preserve">, </w:t>
+        <w:t xml:space="preserve">, an </w:t>
       </w:r>
       <w:proofErr w:type="spellStart"/>
       <w:r>
+        <w:t>enum</w:t>
+      </w:r>
+      <w:proofErr w:type="spellEnd"/>
+      <w:r>
+        <w:t xml:space="preserve"> class, is used to reduce code repeat. As some similar operations amongst story and task, it could consolidate the similar operations into one method by distinguishing them by </w:t>
+      </w:r>
+      <w:proofErr w:type="spellStart"/>
+      <w:r>
         <w:t>IDType</w:t>
       </w:r>
       <w:proofErr w:type="spellEnd"/>
       <w:r>
-        <w:t>)</w:t>
+        <w:t>.</w:t>
       </w:r>
     </w:p>
     <w:p>
-      <w:r>
-        <w:t>Input handle, exception handle</w:t>
+      <w:pPr>
+        <w:pStyle w:val="Heading3"/>
+      </w:pPr>
+      <w:proofErr w:type="spellStart"/>
+      <w:r>
+        <w:t>TaskStatus</w:t>
+      </w:r>
+      <w:proofErr w:type="spellEnd"/>
+      <w:r>
+        <w:t xml:space="preserve"> Classes</w:t>
       </w:r>
     </w:p>
     <w:p>
-      <w:r>
-        <w:t>Application</w:t>
-      </w:r>
+      <w:proofErr w:type="spellStart"/>
+      <w:r>
+        <w:t>TaskStatus</w:t>
+      </w:r>
+      <w:proofErr w:type="spellEnd"/>
       <w:r>
         <w:t xml:space="preserve"> </w:t>
       </w:r>
+      <w:r>
+        <w:t>is an</w:t>
+      </w:r>
+      <w:r>
+        <w:t xml:space="preserve"> </w:t>
+      </w:r>
       <w:proofErr w:type="spellStart"/>
       <w:r>
-        <w:t>Msg</w:t>
+        <w:t>enum</w:t>
       </w:r>
       <w:proofErr w:type="spellEnd"/>
+      <w:r>
+        <w:t xml:space="preserve"> classes. </w:t>
+      </w:r>
+      <w:r>
+        <w:t xml:space="preserve">One character choice to select the desired task status has also been implemented to avoid inconsistent status input and reduce user typo. </w:t>
+      </w:r>
+      <w:r>
+        <w:t>Additionally, it has</w:t>
+      </w:r>
+      <w:r>
+        <w:t xml:space="preserve"> a</w:t>
+      </w:r>
+      <w:r>
+        <w:t xml:space="preserve"> task transition guard implemented to ensure status changes correctly.  </w:t>
+      </w:r>
     </w:p>
+    <w:p/>
+    <w:p>
+      <w:pPr>
+        <w:pStyle w:val="Heading3"/>
+      </w:pPr>
+      <w:r>
+        <w:t>Input and Exception Handling</w:t>
+      </w:r>
+    </w:p>
+    <w:p>
+      <w:r>
+        <w:t>Along the development of this system, input</w:t>
+      </w:r>
+      <w:r>
+        <w:t xml:space="preserve"> and exception</w:t>
+      </w:r>
+      <w:r>
+        <w:t xml:space="preserve"> handling h</w:t>
+      </w:r>
+      <w:r>
+        <w:t>as been considered at all time, mentioned as below:</w:t>
+      </w:r>
+    </w:p>
+    <w:p>
+      <w:pPr>
+        <w:pStyle w:val="ListParagraph"/>
+        <w:numPr>
+          <w:ilvl w:val="0"/>
+          <w:numId w:val="2"/>
+        </w:numPr>
+      </w:pPr>
+      <w:r>
+        <w:t>One character input of menu choice to operate the system</w:t>
+      </w:r>
+    </w:p>
+    <w:p>
+      <w:pPr>
+        <w:pStyle w:val="ListParagraph"/>
+        <w:numPr>
+          <w:ilvl w:val="0"/>
+          <w:numId w:val="2"/>
+        </w:numPr>
+      </w:pPr>
+      <w:r>
+        <w:t>ID automate generator forces user to follow the pre-defined ID format</w:t>
+      </w:r>
+    </w:p>
+    <w:p>
+      <w:pPr>
+        <w:pStyle w:val="ListParagraph"/>
+        <w:numPr>
+          <w:ilvl w:val="0"/>
+          <w:numId w:val="2"/>
+        </w:numPr>
+      </w:pPr>
+      <w:r>
+        <w:t>One character input of task status selection to move the task</w:t>
+      </w:r>
+    </w:p>
+    <w:p>
+      <w:pPr>
+        <w:pStyle w:val="ListParagraph"/>
+        <w:numPr>
+          <w:ilvl w:val="0"/>
+          <w:numId w:val="2"/>
+        </w:numPr>
+      </w:pPr>
+      <w:r>
+        <w:t>Warning/error message will be printed out when corresponding invalid inputs or exceptions are caught.</w:t>
+      </w:r>
+    </w:p>
+    <w:p/>
     <w:p/>
     <w:p/>
     <w:p>
       <w:pPr>
         <w:pStyle w:val="Heading1"/>
       </w:pPr>
+      <w:bookmarkStart w:id="5" w:name="_Toc287643269"/>
       <w:r>
         <w:t>Application Functions</w:t>
       </w:r>
       <w:r>
         <w:t xml:space="preserve"> and Screenshots</w:t>
       </w:r>
+      <w:bookmarkEnd w:id="5"/>
     </w:p>
     <w:p>
       <w:pPr>
         <w:pStyle w:val="Heading2"/>
       </w:pPr>
+      <w:bookmarkStart w:id="6" w:name="_Toc287643270"/>
       <w:r>
         <w:t>Create a story</w:t>
       </w:r>
+      <w:bookmarkEnd w:id="6"/>
     </w:p>
     <w:p>
       <w:r>
@@ -1596,7 +3648,7 @@
                     </pic:cNvPicPr>
                   </pic:nvPicPr>
                   <pic:blipFill>
-                    <a:blip r:embed="rId6">
+                    <a:blip r:embed="rId8">
                       <a:extLst>
                         <a:ext uri="{28A0092B-C50C-407E-A947-70E740481C1C}">
                           <a14:useLocalDpi xmlns:a14="http://schemas.microsoft.com/office/drawing/2010/main" val="0"/>
@@ -1633,9 +3685,11 @@
       <w:pPr>
         <w:pStyle w:val="Heading2"/>
       </w:pPr>
+      <w:bookmarkStart w:id="7" w:name="_Toc287643271"/>
       <w:r>
         <w:t>List stories</w:t>
       </w:r>
+      <w:bookmarkEnd w:id="7"/>
     </w:p>
     <w:p/>
     <w:p/>
@@ -1643,9 +3697,11 @@
       <w:pPr>
         <w:pStyle w:val="Heading2"/>
       </w:pPr>
+      <w:bookmarkStart w:id="8" w:name="_Toc287643272"/>
       <w:r>
         <w:t>Delete a story</w:t>
       </w:r>
+      <w:bookmarkEnd w:id="8"/>
     </w:p>
     <w:p/>
     <w:p/>
@@ -1653,6 +3709,7 @@
       <w:pPr>
         <w:pStyle w:val="Heading2"/>
       </w:pPr>
+      <w:bookmarkStart w:id="9" w:name="_Toc287643273"/>
       <w:r>
         <w:t xml:space="preserve">Complete a </w:t>
       </w:r>
@@ -1662,6 +3719,7 @@
       <w:r>
         <w:t>tory</w:t>
       </w:r>
+      <w:bookmarkEnd w:id="9"/>
     </w:p>
     <w:p/>
     <w:p/>
@@ -1669,9 +3727,11 @@
       <w:pPr>
         <w:pStyle w:val="Heading2"/>
       </w:pPr>
+      <w:bookmarkStart w:id="10" w:name="_Toc287643274"/>
       <w:r>
         <w:t>Create a task</w:t>
       </w:r>
+      <w:bookmarkEnd w:id="10"/>
     </w:p>
     <w:p/>
     <w:p/>
@@ -1679,9 +3739,11 @@
       <w:pPr>
         <w:pStyle w:val="Heading2"/>
       </w:pPr>
+      <w:bookmarkStart w:id="11" w:name="_Toc287643275"/>
       <w:r>
         <w:t>List tasks</w:t>
       </w:r>
+      <w:bookmarkEnd w:id="11"/>
     </w:p>
     <w:p/>
     <w:p/>
@@ -1689,9 +3751,11 @@
       <w:pPr>
         <w:pStyle w:val="Heading2"/>
       </w:pPr>
+      <w:bookmarkStart w:id="12" w:name="_Toc287643276"/>
       <w:r>
         <w:t>Delete a task</w:t>
       </w:r>
+      <w:bookmarkEnd w:id="12"/>
     </w:p>
     <w:p/>
     <w:p/>
@@ -1699,9 +3763,11 @@
       <w:pPr>
         <w:pStyle w:val="Heading2"/>
       </w:pPr>
+      <w:bookmarkStart w:id="13" w:name="_Toc287643277"/>
       <w:r>
         <w:t>Move a task</w:t>
       </w:r>
+      <w:bookmarkEnd w:id="13"/>
     </w:p>
     <w:p/>
     <w:p/>
@@ -1709,9 +3775,11 @@
       <w:pPr>
         <w:pStyle w:val="Heading2"/>
       </w:pPr>
+      <w:bookmarkStart w:id="14" w:name="_Toc287643278"/>
       <w:r>
         <w:t>Update a task</w:t>
       </w:r>
+      <w:bookmarkEnd w:id="14"/>
     </w:p>
     <w:p/>
     <w:p/>
@@ -1719,9 +3787,11 @@
       <w:pPr>
         <w:pStyle w:val="Heading2"/>
       </w:pPr>
+      <w:bookmarkStart w:id="15" w:name="_Toc287643279"/>
       <w:r>
         <w:t>Exit</w:t>
       </w:r>
+      <w:bookmarkEnd w:id="15"/>
     </w:p>
     <w:p>
       <w:r>
@@ -1746,7 +3816,7 @@
                     </pic:cNvPicPr>
                   </pic:nvPicPr>
                   <pic:blipFill>
-                    <a:blip r:embed="rId7">
+                    <a:blip r:embed="rId9">
                       <a:extLst>
                         <a:ext uri="{28A0092B-C50C-407E-A947-70E740481C1C}">
                           <a14:useLocalDpi xmlns:a14="http://schemas.microsoft.com/office/drawing/2010/main" val="0"/>
@@ -1779,6 +3849,239 @@
       </w:r>
     </w:p>
     <w:p/>
+    <w:p>
+      <w:pPr>
+        <w:pStyle w:val="Heading1"/>
+      </w:pPr>
+      <w:r>
+        <w:t>Conclusion</w:t>
+      </w:r>
+    </w:p>
+    <w:p/>
+    <w:p>
+      <w:r>
+        <w:t xml:space="preserve">This application has been developed to match up the user requirement. Even though some descriptions of the requirement might be seen differently in terms of </w:t>
+      </w:r>
+      <w:r>
+        <w:t xml:space="preserve">different </w:t>
+      </w:r>
+      <w:r>
+        <w:t>perspective</w:t>
+      </w:r>
+      <w:r>
+        <w:t xml:space="preserve">s (from </w:t>
+      </w:r>
+      <w:r>
+        <w:t>user</w:t>
+      </w:r>
+      <w:r>
+        <w:t>’s side</w:t>
+      </w:r>
+      <w:r>
+        <w:t xml:space="preserve"> or developer</w:t>
+      </w:r>
+      <w:r>
+        <w:t>’s)</w:t>
+      </w:r>
+      <w:r>
+        <w:t xml:space="preserve">, </w:t>
+      </w:r>
+      <w:r>
+        <w:t xml:space="preserve">effective communication has been carried out and cleared up ambiguousness. </w:t>
+      </w:r>
+    </w:p>
+    <w:p/>
+    <w:p>
+      <w:r>
+        <w:t>Further improvement could be followed depending on user’s feedback.</w:t>
+      </w:r>
+      <w:bookmarkStart w:id="16" w:name="_GoBack"/>
+      <w:bookmarkEnd w:id="16"/>
+    </w:p>
+    <w:p/>
+    <w:p>
+      <w:pPr>
+        <w:rPr>
+          <w:rFonts w:asciiTheme="majorHAnsi" w:eastAsiaTheme="majorEastAsia" w:hAnsiTheme="majorHAnsi" w:cstheme="majorBidi"/>
+          <w:b/>
+          <w:bCs/>
+          <w:color w:val="345A8A" w:themeColor="accent1" w:themeShade="B5"/>
+          <w:sz w:val="32"/>
+          <w:szCs w:val="32"/>
+        </w:rPr>
+      </w:pPr>
+      <w:r>
+        <w:br w:type="page"/>
+      </w:r>
+    </w:p>
+    <w:p>
+      <w:pPr>
+        <w:pStyle w:val="Heading1"/>
+        <w:numPr>
+          <w:ilvl w:val="0"/>
+          <w:numId w:val="0"/>
+        </w:numPr>
+      </w:pPr>
+      <w:bookmarkStart w:id="17" w:name="_Toc287643280"/>
+      <w:r>
+        <w:t>Appendix A: How to run the application in the Terminal</w:t>
+      </w:r>
+      <w:bookmarkEnd w:id="17"/>
+      <w:r>
+        <w:t xml:space="preserve"> </w:t>
+      </w:r>
+    </w:p>
+    <w:p/>
+    <w:p>
+      <w:r>
+        <w:t>a. Navigation</w:t>
+      </w:r>
+    </w:p>
+    <w:p>
+      <w:proofErr w:type="gramStart"/>
+      <w:r>
+        <w:t>locate</w:t>
+      </w:r>
+      <w:proofErr w:type="gramEnd"/>
+      <w:r>
+        <w:t xml:space="preserve"> the IR_Board.zip in the terminal</w:t>
+      </w:r>
+    </w:p>
+    <w:p/>
+    <w:p>
+      <w:r>
+        <w:t>b. Unzip under the current directory with below command</w:t>
+      </w:r>
+    </w:p>
+    <w:p>
+      <w:proofErr w:type="gramStart"/>
+      <w:r>
+        <w:t>unzip</w:t>
+      </w:r>
+      <w:proofErr w:type="gramEnd"/>
+      <w:r>
+        <w:t xml:space="preserve"> IR_Board.zip -d ./</w:t>
+      </w:r>
+      <w:proofErr w:type="spellStart"/>
+      <w:r>
+        <w:t>IR_Board</w:t>
+      </w:r>
+      <w:proofErr w:type="spellEnd"/>
+    </w:p>
+    <w:p/>
+    <w:p>
+      <w:r>
+        <w:t>c. Create a bin directory with below command</w:t>
+      </w:r>
+    </w:p>
+    <w:p>
+      <w:proofErr w:type="spellStart"/>
+      <w:proofErr w:type="gramStart"/>
+      <w:r>
+        <w:t>mkdir</w:t>
+      </w:r>
+      <w:proofErr w:type="spellEnd"/>
+      <w:proofErr w:type="gramEnd"/>
+      <w:r>
+        <w:t xml:space="preserve"> ./</w:t>
+      </w:r>
+      <w:proofErr w:type="spellStart"/>
+      <w:r>
+        <w:t>IR_Board</w:t>
+      </w:r>
+      <w:proofErr w:type="spellEnd"/>
+      <w:r>
+        <w:t xml:space="preserve">/bin </w:t>
+      </w:r>
+    </w:p>
+    <w:p/>
+    <w:p>
+      <w:r>
+        <w:t xml:space="preserve">d. Compile (in </w:t>
+      </w:r>
+      <w:proofErr w:type="spellStart"/>
+      <w:r>
+        <w:t>IR_Board</w:t>
+      </w:r>
+      <w:proofErr w:type="spellEnd"/>
+      <w:r>
+        <w:t xml:space="preserve"> directory) with below command</w:t>
+      </w:r>
+    </w:p>
+    <w:p>
+      <w:proofErr w:type="spellStart"/>
+      <w:proofErr w:type="gramStart"/>
+      <w:r>
+        <w:t>javac</w:t>
+      </w:r>
+      <w:proofErr w:type="spellEnd"/>
+      <w:proofErr w:type="gramEnd"/>
+      <w:r>
+        <w:t xml:space="preserve"> -d bin -</w:t>
+      </w:r>
+      <w:proofErr w:type="spellStart"/>
+      <w:r>
+        <w:t>sourcepath</w:t>
+      </w:r>
+      <w:proofErr w:type="spellEnd"/>
+      <w:r>
+        <w:t xml:space="preserve"> </w:t>
+      </w:r>
+      <w:proofErr w:type="spellStart"/>
+      <w:r>
+        <w:t>src</w:t>
+      </w:r>
+      <w:proofErr w:type="spellEnd"/>
+      <w:r>
+        <w:t xml:space="preserve"> </w:t>
+      </w:r>
+      <w:proofErr w:type="spellStart"/>
+      <w:r>
+        <w:t>src</w:t>
+      </w:r>
+      <w:proofErr w:type="spellEnd"/>
+      <w:r>
+        <w:t>/</w:t>
+      </w:r>
+      <w:proofErr w:type="spellStart"/>
+      <w:r>
+        <w:t>scrumBoardManagement</w:t>
+      </w:r>
+      <w:proofErr w:type="spellEnd"/>
+      <w:r>
+        <w:t>/ScrumBoardApplication.java</w:t>
+      </w:r>
+    </w:p>
+    <w:p/>
+    <w:p>
+      <w:r>
+        <w:t>e. Execute with below command</w:t>
+      </w:r>
+    </w:p>
+    <w:p>
+      <w:proofErr w:type="gramStart"/>
+      <w:r>
+        <w:t>java</w:t>
+      </w:r>
+      <w:proofErr w:type="gramEnd"/>
+      <w:r>
+        <w:t xml:space="preserve"> -</w:t>
+      </w:r>
+      <w:proofErr w:type="spellStart"/>
+      <w:r>
+        <w:t>cp</w:t>
+      </w:r>
+      <w:proofErr w:type="spellEnd"/>
+      <w:r>
+        <w:t xml:space="preserve"> bin </w:t>
+      </w:r>
+      <w:proofErr w:type="spellStart"/>
+      <w:r>
+        <w:t>scrumBoardManagement.ScrumBoardApplication</w:t>
+      </w:r>
+      <w:proofErr w:type="spellEnd"/>
+    </w:p>
+    <w:p/>
     <w:p/>
     <w:p>
       <w:pPr>
@@ -1787,166 +4090,12 @@
           <w:ilvl w:val="0"/>
           <w:numId w:val="0"/>
         </w:numPr>
+        <w:rPr>
+          <w:b w:val="0"/>
+          <w:bCs w:val="0"/>
+        </w:rPr>
       </w:pPr>
-      <w:r>
-        <w:t xml:space="preserve">Appendix: How to run the application in the Terminal </w:t>
-      </w:r>
     </w:p>
-    <w:p/>
-    <w:p>
-      <w:r>
-        <w:t>a. Navigation</w:t>
-      </w:r>
-    </w:p>
-    <w:p>
-      <w:proofErr w:type="gramStart"/>
-      <w:r>
-        <w:t>locate</w:t>
-      </w:r>
-      <w:proofErr w:type="gramEnd"/>
-      <w:r>
-        <w:t xml:space="preserve"> the IR_Board.zip in the terminal</w:t>
-      </w:r>
-    </w:p>
-    <w:p/>
-    <w:p>
-      <w:r>
-        <w:t>b. Unzip under the current directory with below command</w:t>
-      </w:r>
-    </w:p>
-    <w:p>
-      <w:proofErr w:type="gramStart"/>
-      <w:r>
-        <w:t>unzip</w:t>
-      </w:r>
-      <w:proofErr w:type="gramEnd"/>
-      <w:r>
-        <w:t xml:space="preserve"> IR_Board.zip -d ./</w:t>
-      </w:r>
-      <w:proofErr w:type="spellStart"/>
-      <w:r>
-        <w:t>IR_Board</w:t>
-      </w:r>
-      <w:proofErr w:type="spellEnd"/>
-    </w:p>
-    <w:p/>
-    <w:p>
-      <w:r>
-        <w:t>c. Create a bin directory with below command</w:t>
-      </w:r>
-    </w:p>
-    <w:p>
-      <w:proofErr w:type="spellStart"/>
-      <w:proofErr w:type="gramStart"/>
-      <w:r>
-        <w:t>mkdir</w:t>
-      </w:r>
-      <w:proofErr w:type="spellEnd"/>
-      <w:proofErr w:type="gramEnd"/>
-      <w:r>
-        <w:t xml:space="preserve"> ./</w:t>
-      </w:r>
-      <w:proofErr w:type="spellStart"/>
-      <w:r>
-        <w:t>IR_Board</w:t>
-      </w:r>
-      <w:proofErr w:type="spellEnd"/>
-      <w:r>
-        <w:t xml:space="preserve">/bin </w:t>
-      </w:r>
-    </w:p>
-    <w:p/>
-    <w:p>
-      <w:r>
-        <w:t xml:space="preserve">d. Compile (in </w:t>
-      </w:r>
-      <w:proofErr w:type="spellStart"/>
-      <w:r>
-        <w:t>IR_Board</w:t>
-      </w:r>
-      <w:proofErr w:type="spellEnd"/>
-      <w:r>
-        <w:t xml:space="preserve"> directory) with below command</w:t>
-      </w:r>
-    </w:p>
-    <w:p>
-      <w:proofErr w:type="spellStart"/>
-      <w:proofErr w:type="gramStart"/>
-      <w:r>
-        <w:t>javac</w:t>
-      </w:r>
-      <w:proofErr w:type="spellEnd"/>
-      <w:proofErr w:type="gramEnd"/>
-      <w:r>
-        <w:t xml:space="preserve"> -d bin -</w:t>
-      </w:r>
-      <w:proofErr w:type="spellStart"/>
-      <w:r>
-        <w:t>sourcepath</w:t>
-      </w:r>
-      <w:proofErr w:type="spellEnd"/>
-      <w:r>
-        <w:t xml:space="preserve"> </w:t>
-      </w:r>
-      <w:proofErr w:type="spellStart"/>
-      <w:r>
-        <w:t>src</w:t>
-      </w:r>
-      <w:proofErr w:type="spellEnd"/>
-      <w:r>
-        <w:t xml:space="preserve"> </w:t>
-      </w:r>
-      <w:proofErr w:type="spellStart"/>
-      <w:r>
-        <w:t>src</w:t>
-      </w:r>
-      <w:proofErr w:type="spellEnd"/>
-      <w:r>
-        <w:t>/</w:t>
-      </w:r>
-      <w:proofErr w:type="spellStart"/>
-      <w:r>
-        <w:t>scrumBoardManagement</w:t>
-      </w:r>
-      <w:proofErr w:type="spellEnd"/>
-      <w:r>
-        <w:t>/ScrumBoardApplication.java</w:t>
-      </w:r>
-    </w:p>
-    <w:p/>
-    <w:p>
-      <w:r>
-        <w:t>e. Execute with below command</w:t>
-      </w:r>
-    </w:p>
-    <w:p>
-      <w:proofErr w:type="gramStart"/>
-      <w:r>
-        <w:t>java</w:t>
-      </w:r>
-      <w:proofErr w:type="gramEnd"/>
-      <w:r>
-        <w:t xml:space="preserve"> -</w:t>
-      </w:r>
-      <w:proofErr w:type="spellStart"/>
-      <w:r>
-        <w:t>cp</w:t>
-      </w:r>
-      <w:proofErr w:type="spellEnd"/>
-      <w:r>
-        <w:t xml:space="preserve"> bin </w:t>
-      </w:r>
-      <w:proofErr w:type="spellStart"/>
-      <w:r>
-        <w:t>scrumBoardManagement.ScrumBoardApplication</w:t>
-      </w:r>
-      <w:proofErr w:type="spellEnd"/>
-    </w:p>
-    <w:p>
-      <w:bookmarkStart w:id="0" w:name="_GoBack"/>
-      <w:bookmarkEnd w:id="0"/>
-    </w:p>
-    <w:p/>
     <w:sectPr>
       <w:pgSz w:w="11900" w:h="16840"/>
       <w:pgMar w:top="1440" w:right="1800" w:bottom="1440" w:left="1800" w:header="708" w:footer="708" w:gutter="0"/>
@@ -1960,6 +4109,119 @@
 <file path=word/numbering.xml><?xml version="1.0" encoding="utf-8"?>
 <w:numbering xmlns:wpc="http://schemas.microsoft.com/office/word/2010/wordprocessingCanvas" xmlns:mo="http://schemas.microsoft.com/office/mac/office/2008/main" xmlns:mc="http://schemas.openxmlformats.org/markup-compatibility/2006" xmlns:mv="urn:schemas-microsoft-com:mac:vml" xmlns:o="urn:schemas-microsoft-com:office:office" xmlns:r="http://schemas.openxmlformats.org/officeDocument/2006/relationships" xmlns:m="http://schemas.openxmlformats.org/officeDocument/2006/math" xmlns:v="urn:schemas-microsoft-com:vml" xmlns:wp14="http://schemas.microsoft.com/office/word/2010/wordprocessingDrawing" xmlns:wp="http://schemas.openxmlformats.org/drawingml/2006/wordprocessingDrawing" xmlns:w10="urn:schemas-microsoft-com:office:word" xmlns:w="http://schemas.openxmlformats.org/wordprocessingml/2006/main" xmlns:w14="http://schemas.microsoft.com/office/word/2010/wordml" xmlns:wpg="http://schemas.microsoft.com/office/word/2010/wordprocessingGroup" xmlns:wpi="http://schemas.microsoft.com/office/word/2010/wordprocessingInk" xmlns:wne="http://schemas.microsoft.com/office/word/2006/wordml" xmlns:wps="http://schemas.microsoft.com/office/word/2010/wordprocessingShape" mc:Ignorable="w14 wp14">
   <w:abstractNum w:abstractNumId="0">
+    <w:nsid w:val="12F735CE"/>
+    <w:multiLevelType w:val="hybridMultilevel"/>
+    <w:tmpl w:val="CF42A3E0"/>
+    <w:lvl w:ilvl="0" w:tplc="04090001">
+      <w:start w:val="1"/>
+      <w:numFmt w:val="bullet"/>
+      <w:lvlText w:val=""/>
+      <w:lvlJc w:val="left"/>
+      <w:pPr>
+        <w:ind w:left="720" w:hanging="360"/>
+      </w:pPr>
+      <w:rPr>
+        <w:rFonts w:ascii="Symbol" w:hAnsi="Symbol" w:hint="default"/>
+      </w:rPr>
+    </w:lvl>
+    <w:lvl w:ilvl="1" w:tplc="04090003" w:tentative="1">
+      <w:start w:val="1"/>
+      <w:numFmt w:val="bullet"/>
+      <w:lvlText w:val="o"/>
+      <w:lvlJc w:val="left"/>
+      <w:pPr>
+        <w:ind w:left="1440" w:hanging="360"/>
+      </w:pPr>
+      <w:rPr>
+        <w:rFonts w:ascii="Courier New" w:hAnsi="Courier New" w:hint="default"/>
+      </w:rPr>
+    </w:lvl>
+    <w:lvl w:ilvl="2" w:tplc="04090005" w:tentative="1">
+      <w:start w:val="1"/>
+      <w:numFmt w:val="bullet"/>
+      <w:lvlText w:val=""/>
+      <w:lvlJc w:val="left"/>
+      <w:pPr>
+        <w:ind w:left="2160" w:hanging="360"/>
+      </w:pPr>
+      <w:rPr>
+        <w:rFonts w:ascii="Wingdings" w:hAnsi="Wingdings" w:hint="default"/>
+      </w:rPr>
+    </w:lvl>
+    <w:lvl w:ilvl="3" w:tplc="04090001" w:tentative="1">
+      <w:start w:val="1"/>
+      <w:numFmt w:val="bullet"/>
+      <w:lvlText w:val=""/>
+      <w:lvlJc w:val="left"/>
+      <w:pPr>
+        <w:ind w:left="2880" w:hanging="360"/>
+      </w:pPr>
+      <w:rPr>
+        <w:rFonts w:ascii="Symbol" w:hAnsi="Symbol" w:hint="default"/>
+      </w:rPr>
+    </w:lvl>
+    <w:lvl w:ilvl="4" w:tplc="04090003" w:tentative="1">
+      <w:start w:val="1"/>
+      <w:numFmt w:val="bullet"/>
+      <w:lvlText w:val="o"/>
+      <w:lvlJc w:val="left"/>
+      <w:pPr>
+        <w:ind w:left="3600" w:hanging="360"/>
+      </w:pPr>
+      <w:rPr>
+        <w:rFonts w:ascii="Courier New" w:hAnsi="Courier New" w:hint="default"/>
+      </w:rPr>
+    </w:lvl>
+    <w:lvl w:ilvl="5" w:tplc="04090005" w:tentative="1">
+      <w:start w:val="1"/>
+      <w:numFmt w:val="bullet"/>
+      <w:lvlText w:val=""/>
+      <w:lvlJc w:val="left"/>
+      <w:pPr>
+        <w:ind w:left="4320" w:hanging="360"/>
+      </w:pPr>
+      <w:rPr>
+        <w:rFonts w:ascii="Wingdings" w:hAnsi="Wingdings" w:hint="default"/>
+      </w:rPr>
+    </w:lvl>
+    <w:lvl w:ilvl="6" w:tplc="04090001" w:tentative="1">
+      <w:start w:val="1"/>
+      <w:numFmt w:val="bullet"/>
+      <w:lvlText w:val=""/>
+      <w:lvlJc w:val="left"/>
+      <w:pPr>
+        <w:ind w:left="5040" w:hanging="360"/>
+      </w:pPr>
+      <w:rPr>
+        <w:rFonts w:ascii="Symbol" w:hAnsi="Symbol" w:hint="default"/>
+      </w:rPr>
+    </w:lvl>
+    <w:lvl w:ilvl="7" w:tplc="04090003" w:tentative="1">
+      <w:start w:val="1"/>
+      <w:numFmt w:val="bullet"/>
+      <w:lvlText w:val="o"/>
+      <w:lvlJc w:val="left"/>
+      <w:pPr>
+        <w:ind w:left="5760" w:hanging="360"/>
+      </w:pPr>
+      <w:rPr>
+        <w:rFonts w:ascii="Courier New" w:hAnsi="Courier New" w:hint="default"/>
+      </w:rPr>
+    </w:lvl>
+    <w:lvl w:ilvl="8" w:tplc="04090005" w:tentative="1">
+      <w:start w:val="1"/>
+      <w:numFmt w:val="bullet"/>
+      <w:lvlText w:val=""/>
+      <w:lvlJc w:val="left"/>
+      <w:pPr>
+        <w:ind w:left="6480" w:hanging="360"/>
+      </w:pPr>
+      <w:rPr>
+        <w:rFonts w:ascii="Wingdings" w:hAnsi="Wingdings" w:hint="default"/>
+      </w:rPr>
+    </w:lvl>
+  </w:abstractNum>
+  <w:abstractNum w:abstractNumId="1">
     <w:nsid w:val="167118CB"/>
     <w:multiLevelType w:val="multilevel"/>
     <w:tmpl w:val="04090025"/>
@@ -2055,6 +4317,9 @@
     </w:lvl>
   </w:abstractNum>
   <w:num w:numId="1">
+    <w:abstractNumId w:val="1"/>
+  </w:num>
+  <w:num w:numId="2">
     <w:abstractNumId w:val="0"/>
   </w:num>
 </w:numbering>
@@ -2223,7 +4488,7 @@
     <w:link w:val="Heading1Char"/>
     <w:uiPriority w:val="9"/>
     <w:qFormat/>
-    <w:rsid w:val="0043182F"/>
+    <w:rsid w:val="00101F1A"/>
     <w:pPr>
       <w:keepNext/>
       <w:keepLines/>
@@ -2276,7 +4541,6 @@
     <w:next w:val="Normal"/>
     <w:link w:val="Heading3Char"/>
     <w:uiPriority w:val="9"/>
-    <w:semiHidden/>
     <w:unhideWhenUsed/>
     <w:qFormat/>
     <w:rsid w:val="0008245F"/>
@@ -2531,7 +4795,7 @@
     <w:basedOn w:val="DefaultParagraphFont"/>
     <w:link w:val="Heading1"/>
     <w:uiPriority w:val="9"/>
-    <w:rsid w:val="0043182F"/>
+    <w:rsid w:val="00101F1A"/>
     <w:rPr>
       <w:rFonts w:asciiTheme="majorHAnsi" w:eastAsiaTheme="majorEastAsia" w:hAnsiTheme="majorHAnsi" w:cstheme="majorBidi"/>
       <w:b/>
@@ -2584,7 +4848,6 @@
     <w:basedOn w:val="DefaultParagraphFont"/>
     <w:link w:val="Heading3"/>
     <w:uiPriority w:val="9"/>
-    <w:semiHidden/>
     <w:rsid w:val="0008245F"/>
     <w:rPr>
       <w:rFonts w:asciiTheme="majorHAnsi" w:eastAsiaTheme="majorEastAsia" w:hAnsiTheme="majorHAnsi" w:cstheme="majorBidi"/>
@@ -2705,6 +4968,200 @@
       <w:sz w:val="18"/>
       <w:szCs w:val="18"/>
     </w:rPr>
+  </w:style>
+  <w:style w:type="paragraph" w:styleId="TOCHeading">
+    <w:name w:val="TOC Heading"/>
+    <w:basedOn w:val="Heading1"/>
+    <w:next w:val="Normal"/>
+    <w:uiPriority w:val="39"/>
+    <w:unhideWhenUsed/>
+    <w:qFormat/>
+    <w:rsid w:val="00992FA7"/>
+    <w:pPr>
+      <w:numPr>
+        <w:numId w:val="0"/>
+      </w:numPr>
+      <w:spacing w:line="276" w:lineRule="auto"/>
+      <w:outlineLvl w:val="9"/>
+    </w:pPr>
+    <w:rPr>
+      <w:color w:val="365F91" w:themeColor="accent1" w:themeShade="BF"/>
+      <w:sz w:val="28"/>
+      <w:szCs w:val="28"/>
+    </w:rPr>
+  </w:style>
+  <w:style w:type="paragraph" w:styleId="TOC1">
+    <w:name w:val="toc 1"/>
+    <w:basedOn w:val="Normal"/>
+    <w:next w:val="Normal"/>
+    <w:autoRedefine/>
+    <w:uiPriority w:val="39"/>
+    <w:unhideWhenUsed/>
+    <w:rsid w:val="00992FA7"/>
+    <w:pPr>
+      <w:spacing w:before="120"/>
+    </w:pPr>
+    <w:rPr>
+      <w:b/>
+    </w:rPr>
+  </w:style>
+  <w:style w:type="paragraph" w:styleId="TOC2">
+    <w:name w:val="toc 2"/>
+    <w:basedOn w:val="Normal"/>
+    <w:next w:val="Normal"/>
+    <w:autoRedefine/>
+    <w:uiPriority w:val="39"/>
+    <w:unhideWhenUsed/>
+    <w:rsid w:val="00992FA7"/>
+    <w:pPr>
+      <w:ind w:left="240"/>
+    </w:pPr>
+    <w:rPr>
+      <w:b/>
+      <w:sz w:val="22"/>
+      <w:szCs w:val="22"/>
+    </w:rPr>
+  </w:style>
+  <w:style w:type="paragraph" w:styleId="TOC3">
+    <w:name w:val="toc 3"/>
+    <w:basedOn w:val="Normal"/>
+    <w:next w:val="Normal"/>
+    <w:autoRedefine/>
+    <w:uiPriority w:val="39"/>
+    <w:semiHidden/>
+    <w:unhideWhenUsed/>
+    <w:rsid w:val="00992FA7"/>
+    <w:pPr>
+      <w:ind w:left="480"/>
+    </w:pPr>
+    <w:rPr>
+      <w:sz w:val="22"/>
+      <w:szCs w:val="22"/>
+    </w:rPr>
+  </w:style>
+  <w:style w:type="paragraph" w:styleId="TOC4">
+    <w:name w:val="toc 4"/>
+    <w:basedOn w:val="Normal"/>
+    <w:next w:val="Normal"/>
+    <w:autoRedefine/>
+    <w:uiPriority w:val="39"/>
+    <w:semiHidden/>
+    <w:unhideWhenUsed/>
+    <w:rsid w:val="00992FA7"/>
+    <w:pPr>
+      <w:ind w:left="720"/>
+    </w:pPr>
+    <w:rPr>
+      <w:sz w:val="20"/>
+      <w:szCs w:val="20"/>
+    </w:rPr>
+  </w:style>
+  <w:style w:type="paragraph" w:styleId="TOC5">
+    <w:name w:val="toc 5"/>
+    <w:basedOn w:val="Normal"/>
+    <w:next w:val="Normal"/>
+    <w:autoRedefine/>
+    <w:uiPriority w:val="39"/>
+    <w:semiHidden/>
+    <w:unhideWhenUsed/>
+    <w:rsid w:val="00992FA7"/>
+    <w:pPr>
+      <w:ind w:left="960"/>
+    </w:pPr>
+    <w:rPr>
+      <w:sz w:val="20"/>
+      <w:szCs w:val="20"/>
+    </w:rPr>
+  </w:style>
+  <w:style w:type="paragraph" w:styleId="TOC6">
+    <w:name w:val="toc 6"/>
+    <w:basedOn w:val="Normal"/>
+    <w:next w:val="Normal"/>
+    <w:autoRedefine/>
+    <w:uiPriority w:val="39"/>
+    <w:semiHidden/>
+    <w:unhideWhenUsed/>
+    <w:rsid w:val="00992FA7"/>
+    <w:pPr>
+      <w:ind w:left="1200"/>
+    </w:pPr>
+    <w:rPr>
+      <w:sz w:val="20"/>
+      <w:szCs w:val="20"/>
+    </w:rPr>
+  </w:style>
+  <w:style w:type="paragraph" w:styleId="TOC7">
+    <w:name w:val="toc 7"/>
+    <w:basedOn w:val="Normal"/>
+    <w:next w:val="Normal"/>
+    <w:autoRedefine/>
+    <w:uiPriority w:val="39"/>
+    <w:semiHidden/>
+    <w:unhideWhenUsed/>
+    <w:rsid w:val="00992FA7"/>
+    <w:pPr>
+      <w:ind w:left="1440"/>
+    </w:pPr>
+    <w:rPr>
+      <w:sz w:val="20"/>
+      <w:szCs w:val="20"/>
+    </w:rPr>
+  </w:style>
+  <w:style w:type="paragraph" w:styleId="TOC8">
+    <w:name w:val="toc 8"/>
+    <w:basedOn w:val="Normal"/>
+    <w:next w:val="Normal"/>
+    <w:autoRedefine/>
+    <w:uiPriority w:val="39"/>
+    <w:semiHidden/>
+    <w:unhideWhenUsed/>
+    <w:rsid w:val="00992FA7"/>
+    <w:pPr>
+      <w:ind w:left="1680"/>
+    </w:pPr>
+    <w:rPr>
+      <w:sz w:val="20"/>
+      <w:szCs w:val="20"/>
+    </w:rPr>
+  </w:style>
+  <w:style w:type="paragraph" w:styleId="TOC9">
+    <w:name w:val="toc 9"/>
+    <w:basedOn w:val="Normal"/>
+    <w:next w:val="Normal"/>
+    <w:autoRedefine/>
+    <w:uiPriority w:val="39"/>
+    <w:semiHidden/>
+    <w:unhideWhenUsed/>
+    <w:rsid w:val="00992FA7"/>
+    <w:pPr>
+      <w:ind w:left="1920"/>
+    </w:pPr>
+    <w:rPr>
+      <w:sz w:val="20"/>
+      <w:szCs w:val="20"/>
+    </w:rPr>
+  </w:style>
+  <w:style w:type="character" w:styleId="Hyperlink">
+    <w:name w:val="Hyperlink"/>
+    <w:basedOn w:val="DefaultParagraphFont"/>
+    <w:uiPriority w:val="99"/>
+    <w:unhideWhenUsed/>
+    <w:rsid w:val="00393DAA"/>
+    <w:rPr>
+      <w:color w:val="0000FF" w:themeColor="hyperlink"/>
+      <w:u w:val="single"/>
+    </w:rPr>
+  </w:style>
+  <w:style w:type="paragraph" w:styleId="ListParagraph">
+    <w:name w:val="List Paragraph"/>
+    <w:basedOn w:val="Normal"/>
+    <w:uiPriority w:val="34"/>
+    <w:qFormat/>
+    <w:rsid w:val="00CA40B9"/>
+    <w:pPr>
+      <w:ind w:left="720"/>
+      <w:contextualSpacing/>
+    </w:pPr>
   </w:style>
 </w:styles>
 </file>
@@ -2872,7 +5329,7 @@
     <w:link w:val="Heading1Char"/>
     <w:uiPriority w:val="9"/>
     <w:qFormat/>
-    <w:rsid w:val="0043182F"/>
+    <w:rsid w:val="00101F1A"/>
     <w:pPr>
       <w:keepNext/>
       <w:keepLines/>
@@ -2925,7 +5382,6 @@
     <w:next w:val="Normal"/>
     <w:link w:val="Heading3Char"/>
     <w:uiPriority w:val="9"/>
-    <w:semiHidden/>
     <w:unhideWhenUsed/>
     <w:qFormat/>
     <w:rsid w:val="0008245F"/>
@@ -3180,7 +5636,7 @@
     <w:basedOn w:val="DefaultParagraphFont"/>
     <w:link w:val="Heading1"/>
     <w:uiPriority w:val="9"/>
-    <w:rsid w:val="0043182F"/>
+    <w:rsid w:val="00101F1A"/>
     <w:rPr>
       <w:rFonts w:asciiTheme="majorHAnsi" w:eastAsiaTheme="majorEastAsia" w:hAnsiTheme="majorHAnsi" w:cstheme="majorBidi"/>
       <w:b/>
@@ -3233,7 +5689,6 @@
     <w:basedOn w:val="DefaultParagraphFont"/>
     <w:link w:val="Heading3"/>
     <w:uiPriority w:val="9"/>
-    <w:semiHidden/>
     <w:rsid w:val="0008245F"/>
     <w:rPr>
       <w:rFonts w:asciiTheme="majorHAnsi" w:eastAsiaTheme="majorEastAsia" w:hAnsiTheme="majorHAnsi" w:cstheme="majorBidi"/>
@@ -3355,7 +5810,719 @@
       <w:szCs w:val="18"/>
     </w:rPr>
   </w:style>
+  <w:style w:type="paragraph" w:styleId="TOCHeading">
+    <w:name w:val="TOC Heading"/>
+    <w:basedOn w:val="Heading1"/>
+    <w:next w:val="Normal"/>
+    <w:uiPriority w:val="39"/>
+    <w:unhideWhenUsed/>
+    <w:qFormat/>
+    <w:rsid w:val="00992FA7"/>
+    <w:pPr>
+      <w:numPr>
+        <w:numId w:val="0"/>
+      </w:numPr>
+      <w:spacing w:line="276" w:lineRule="auto"/>
+      <w:outlineLvl w:val="9"/>
+    </w:pPr>
+    <w:rPr>
+      <w:color w:val="365F91" w:themeColor="accent1" w:themeShade="BF"/>
+      <w:sz w:val="28"/>
+      <w:szCs w:val="28"/>
+    </w:rPr>
+  </w:style>
+  <w:style w:type="paragraph" w:styleId="TOC1">
+    <w:name w:val="toc 1"/>
+    <w:basedOn w:val="Normal"/>
+    <w:next w:val="Normal"/>
+    <w:autoRedefine/>
+    <w:uiPriority w:val="39"/>
+    <w:unhideWhenUsed/>
+    <w:rsid w:val="00992FA7"/>
+    <w:pPr>
+      <w:spacing w:before="120"/>
+    </w:pPr>
+    <w:rPr>
+      <w:b/>
+    </w:rPr>
+  </w:style>
+  <w:style w:type="paragraph" w:styleId="TOC2">
+    <w:name w:val="toc 2"/>
+    <w:basedOn w:val="Normal"/>
+    <w:next w:val="Normal"/>
+    <w:autoRedefine/>
+    <w:uiPriority w:val="39"/>
+    <w:unhideWhenUsed/>
+    <w:rsid w:val="00992FA7"/>
+    <w:pPr>
+      <w:ind w:left="240"/>
+    </w:pPr>
+    <w:rPr>
+      <w:b/>
+      <w:sz w:val="22"/>
+      <w:szCs w:val="22"/>
+    </w:rPr>
+  </w:style>
+  <w:style w:type="paragraph" w:styleId="TOC3">
+    <w:name w:val="toc 3"/>
+    <w:basedOn w:val="Normal"/>
+    <w:next w:val="Normal"/>
+    <w:autoRedefine/>
+    <w:uiPriority w:val="39"/>
+    <w:semiHidden/>
+    <w:unhideWhenUsed/>
+    <w:rsid w:val="00992FA7"/>
+    <w:pPr>
+      <w:ind w:left="480"/>
+    </w:pPr>
+    <w:rPr>
+      <w:sz w:val="22"/>
+      <w:szCs w:val="22"/>
+    </w:rPr>
+  </w:style>
+  <w:style w:type="paragraph" w:styleId="TOC4">
+    <w:name w:val="toc 4"/>
+    <w:basedOn w:val="Normal"/>
+    <w:next w:val="Normal"/>
+    <w:autoRedefine/>
+    <w:uiPriority w:val="39"/>
+    <w:semiHidden/>
+    <w:unhideWhenUsed/>
+    <w:rsid w:val="00992FA7"/>
+    <w:pPr>
+      <w:ind w:left="720"/>
+    </w:pPr>
+    <w:rPr>
+      <w:sz w:val="20"/>
+      <w:szCs w:val="20"/>
+    </w:rPr>
+  </w:style>
+  <w:style w:type="paragraph" w:styleId="TOC5">
+    <w:name w:val="toc 5"/>
+    <w:basedOn w:val="Normal"/>
+    <w:next w:val="Normal"/>
+    <w:autoRedefine/>
+    <w:uiPriority w:val="39"/>
+    <w:semiHidden/>
+    <w:unhideWhenUsed/>
+    <w:rsid w:val="00992FA7"/>
+    <w:pPr>
+      <w:ind w:left="960"/>
+    </w:pPr>
+    <w:rPr>
+      <w:sz w:val="20"/>
+      <w:szCs w:val="20"/>
+    </w:rPr>
+  </w:style>
+  <w:style w:type="paragraph" w:styleId="TOC6">
+    <w:name w:val="toc 6"/>
+    <w:basedOn w:val="Normal"/>
+    <w:next w:val="Normal"/>
+    <w:autoRedefine/>
+    <w:uiPriority w:val="39"/>
+    <w:semiHidden/>
+    <w:unhideWhenUsed/>
+    <w:rsid w:val="00992FA7"/>
+    <w:pPr>
+      <w:ind w:left="1200"/>
+    </w:pPr>
+    <w:rPr>
+      <w:sz w:val="20"/>
+      <w:szCs w:val="20"/>
+    </w:rPr>
+  </w:style>
+  <w:style w:type="paragraph" w:styleId="TOC7">
+    <w:name w:val="toc 7"/>
+    <w:basedOn w:val="Normal"/>
+    <w:next w:val="Normal"/>
+    <w:autoRedefine/>
+    <w:uiPriority w:val="39"/>
+    <w:semiHidden/>
+    <w:unhideWhenUsed/>
+    <w:rsid w:val="00992FA7"/>
+    <w:pPr>
+      <w:ind w:left="1440"/>
+    </w:pPr>
+    <w:rPr>
+      <w:sz w:val="20"/>
+      <w:szCs w:val="20"/>
+    </w:rPr>
+  </w:style>
+  <w:style w:type="paragraph" w:styleId="TOC8">
+    <w:name w:val="toc 8"/>
+    <w:basedOn w:val="Normal"/>
+    <w:next w:val="Normal"/>
+    <w:autoRedefine/>
+    <w:uiPriority w:val="39"/>
+    <w:semiHidden/>
+    <w:unhideWhenUsed/>
+    <w:rsid w:val="00992FA7"/>
+    <w:pPr>
+      <w:ind w:left="1680"/>
+    </w:pPr>
+    <w:rPr>
+      <w:sz w:val="20"/>
+      <w:szCs w:val="20"/>
+    </w:rPr>
+  </w:style>
+  <w:style w:type="paragraph" w:styleId="TOC9">
+    <w:name w:val="toc 9"/>
+    <w:basedOn w:val="Normal"/>
+    <w:next w:val="Normal"/>
+    <w:autoRedefine/>
+    <w:uiPriority w:val="39"/>
+    <w:semiHidden/>
+    <w:unhideWhenUsed/>
+    <w:rsid w:val="00992FA7"/>
+    <w:pPr>
+      <w:ind w:left="1920"/>
+    </w:pPr>
+    <w:rPr>
+      <w:sz w:val="20"/>
+      <w:szCs w:val="20"/>
+    </w:rPr>
+  </w:style>
+  <w:style w:type="character" w:styleId="Hyperlink">
+    <w:name w:val="Hyperlink"/>
+    <w:basedOn w:val="DefaultParagraphFont"/>
+    <w:uiPriority w:val="99"/>
+    <w:unhideWhenUsed/>
+    <w:rsid w:val="00393DAA"/>
+    <w:rPr>
+      <w:color w:val="0000FF" w:themeColor="hyperlink"/>
+      <w:u w:val="single"/>
+    </w:rPr>
+  </w:style>
+  <w:style w:type="paragraph" w:styleId="ListParagraph">
+    <w:name w:val="List Paragraph"/>
+    <w:basedOn w:val="Normal"/>
+    <w:uiPriority w:val="34"/>
+    <w:qFormat/>
+    <w:rsid w:val="00CA40B9"/>
+    <w:pPr>
+      <w:ind w:left="720"/>
+      <w:contextualSpacing/>
+    </w:pPr>
+  </w:style>
 </w:styles>
+</file>
+
+<file path=word/glossary/document.xml><?xml version="1.0" encoding="utf-8"?>
+<w:glossaryDocument xmlns:wpc="http://schemas.microsoft.com/office/word/2010/wordprocessingCanvas" xmlns:mo="http://schemas.microsoft.com/office/mac/office/2008/main" xmlns:mc="http://schemas.openxmlformats.org/markup-compatibility/2006" xmlns:mv="urn:schemas-microsoft-com:mac:vml" xmlns:o="urn:schemas-microsoft-com:office:office" xmlns:r="http://schemas.openxmlformats.org/officeDocument/2006/relationships" xmlns:m="http://schemas.openxmlformats.org/officeDocument/2006/math" xmlns:v="urn:schemas-microsoft-com:vml" xmlns:wp14="http://schemas.microsoft.com/office/word/2010/wordprocessingDrawing" xmlns:wp="http://schemas.openxmlformats.org/drawingml/2006/wordprocessingDrawing" xmlns:w10="urn:schemas-microsoft-com:office:word" xmlns:w="http://schemas.openxmlformats.org/wordprocessingml/2006/main" xmlns:w14="http://schemas.microsoft.com/office/word/2010/wordml" xmlns:wpg="http://schemas.microsoft.com/office/word/2010/wordprocessingGroup" xmlns:wpi="http://schemas.microsoft.com/office/word/2010/wordprocessingInk" xmlns:wne="http://schemas.microsoft.com/office/word/2006/wordml" xmlns:wps="http://schemas.microsoft.com/office/word/2010/wordprocessingShape" mc:Ignorable="w14 wp14"/>
+</file>
+
+<file path=word/glossary/fontTable.xml><?xml version="1.0" encoding="utf-8"?>
+<w:fonts xmlns:mc="http://schemas.openxmlformats.org/markup-compatibility/2006" xmlns:r="http://schemas.openxmlformats.org/officeDocument/2006/relationships" xmlns:w="http://schemas.openxmlformats.org/wordprocessingml/2006/main" xmlns:w14="http://schemas.microsoft.com/office/word/2010/wordml" mc:Ignorable="w14">
+  <w:font w:name="Symbol">
+    <w:panose1 w:val="00000000000000000000"/>
+    <w:charset w:val="02"/>
+    <w:family w:val="auto"/>
+    <w:pitch w:val="variable"/>
+    <w:sig w:usb0="00000000" w:usb1="10000000" w:usb2="00000000" w:usb3="00000000" w:csb0="80000000" w:csb1="00000000"/>
+  </w:font>
+  <w:font w:name="Times New Roman">
+    <w:panose1 w:val="02020603050405020304"/>
+    <w:charset w:val="00"/>
+    <w:family w:val="auto"/>
+    <w:pitch w:val="variable"/>
+    <w:sig w:usb0="E0002AFF" w:usb1="C0007841" w:usb2="00000009" w:usb3="00000000" w:csb0="000001FF" w:csb1="00000000"/>
+  </w:font>
+  <w:font w:name="Courier New">
+    <w:panose1 w:val="02070309020205020404"/>
+    <w:charset w:val="00"/>
+    <w:family w:val="auto"/>
+    <w:pitch w:val="variable"/>
+    <w:sig w:usb0="E0002AFF" w:usb1="C0007843" w:usb2="00000009" w:usb3="00000000" w:csb0="000001FF" w:csb1="00000000"/>
+  </w:font>
+  <w:font w:name="Wingdings">
+    <w:panose1 w:val="05000000000000000000"/>
+    <w:charset w:val="02"/>
+    <w:family w:val="auto"/>
+    <w:pitch w:val="variable"/>
+    <w:sig w:usb0="00000000" w:usb1="10000000" w:usb2="00000000" w:usb3="00000000" w:csb0="80000000" w:csb1="00000000"/>
+  </w:font>
+  <w:font w:name="Cambria">
+    <w:panose1 w:val="02040503050406030204"/>
+    <w:charset w:val="00"/>
+    <w:family w:val="auto"/>
+    <w:pitch w:val="variable"/>
+    <w:sig w:usb0="E00002FF" w:usb1="400004FF" w:usb2="00000000" w:usb3="00000000" w:csb0="0000019F" w:csb1="00000000"/>
+  </w:font>
+  <w:font w:name="ＭＳ 明朝">
+    <w:charset w:val="4E"/>
+    <w:family w:val="auto"/>
+    <w:pitch w:val="variable"/>
+    <w:sig w:usb0="E00002FF" w:usb1="6AC7FDFB" w:usb2="00000012" w:usb3="00000000" w:csb0="0002009F" w:csb1="00000000"/>
+  </w:font>
+  <w:font w:name="Calibri">
+    <w:panose1 w:val="020F0502020204030204"/>
+    <w:charset w:val="00"/>
+    <w:family w:val="auto"/>
+    <w:pitch w:val="variable"/>
+    <w:sig w:usb0="E10002FF" w:usb1="4000ACFF" w:usb2="00000009" w:usb3="00000000" w:csb0="0000019F" w:csb1="00000000"/>
+  </w:font>
+  <w:font w:name="ＭＳ ゴシック">
+    <w:charset w:val="4E"/>
+    <w:family w:val="auto"/>
+    <w:pitch w:val="variable"/>
+    <w:sig w:usb0="E00002FF" w:usb1="6AC7FDFB" w:usb2="00000012" w:usb3="00000000" w:csb0="0002009F" w:csb1="00000000"/>
+  </w:font>
+  <w:font w:name="Lucida Grande">
+    <w:panose1 w:val="020B0600040502020204"/>
+    <w:charset w:val="00"/>
+    <w:family w:val="auto"/>
+    <w:pitch w:val="variable"/>
+    <w:sig w:usb0="E1000AEF" w:usb1="5000A1FF" w:usb2="00000000" w:usb3="00000000" w:csb0="000001BF" w:csb1="00000000"/>
+  </w:font>
+  <w:font w:name="Arial">
+    <w:panose1 w:val="020B0604020202020204"/>
+    <w:charset w:val="00"/>
+    <w:family w:val="auto"/>
+    <w:pitch w:val="variable"/>
+    <w:sig w:usb0="E0002AFF" w:usb1="C0007843" w:usb2="00000009" w:usb3="00000000" w:csb0="000001FF" w:csb1="00000000"/>
+  </w:font>
+</w:fonts>
+</file>
+
+<file path=word/glossary/settings.xml><?xml version="1.0" encoding="utf-8"?>
+<w:settings xmlns:mc="http://schemas.openxmlformats.org/markup-compatibility/2006" xmlns:o="urn:schemas-microsoft-com:office:office" xmlns:r="http://schemas.openxmlformats.org/officeDocument/2006/relationships" xmlns:m="http://schemas.openxmlformats.org/officeDocument/2006/math" xmlns:v="urn:schemas-microsoft-com:vml" xmlns:w10="urn:schemas-microsoft-com:office:word" xmlns:w="http://schemas.openxmlformats.org/wordprocessingml/2006/main" xmlns:w14="http://schemas.microsoft.com/office/word/2010/wordml" xmlns:sl="http://schemas.openxmlformats.org/schemaLibrary/2006/main" mc:Ignorable="w14">
+  <w:view w:val="normal"/>
+  <w:defaultTabStop w:val="720"/>
+  <w:characterSpacingControl w:val="doNotCompress"/>
+  <w:compat>
+    <w:useFELayout/>
+    <w:compatSetting w:name="compatibilityMode" w:uri="http://schemas.microsoft.com/office/word" w:val="14"/>
+    <w:compatSetting w:name="overrideTableStyleFontSizeAndJustification" w:uri="http://schemas.microsoft.com/office/word" w:val="1"/>
+    <w:compatSetting w:name="enableOpenTypeFeatures" w:uri="http://schemas.microsoft.com/office/word" w:val="1"/>
+    <w:compatSetting w:name="doNotFlipMirrorIndents" w:uri="http://schemas.microsoft.com/office/word" w:val="1"/>
+  </w:compat>
+  <w:rsids>
+    <w:rsidRoot w:val="00482F5C"/>
+    <w:rsid w:val="00482F5C"/>
+  </w:rsids>
+  <m:mathPr>
+    <m:mathFont m:val="Cambria Math"/>
+    <m:brkBin m:val="before"/>
+    <m:brkBinSub m:val="--"/>
+    <m:smallFrac m:val="0"/>
+    <m:dispDef/>
+    <m:lMargin m:val="0"/>
+    <m:rMargin m:val="0"/>
+    <m:defJc m:val="centerGroup"/>
+    <m:wrapIndent m:val="1440"/>
+    <m:intLim m:val="subSup"/>
+    <m:naryLim m:val="undOvr"/>
+  </m:mathPr>
+  <w:themeFontLang w:val="en-AU" w:eastAsia="ja-JP"/>
+  <w:clrSchemeMapping w:bg1="light1" w:t1="dark1" w:bg2="light2" w:t2="dark2" w:accent1="accent1" w:accent2="accent2" w:accent3="accent3" w:accent4="accent4" w:accent5="accent5" w:accent6="accent6" w:hyperlink="hyperlink" w:followedHyperlink="followedHyperlink"/>
+  <w:doNotAutoCompressPictures/>
+  <w:decimalSymbol w:val="."/>
+  <w:listSeparator w:val=","/>
+  <w14:defaultImageDpi w14:val="300"/>
+</w:settings>
+</file>
+
+<file path=word/glossary/styles.xml><?xml version="1.0" encoding="utf-8"?>
+<w:styles xmlns:mc="http://schemas.openxmlformats.org/markup-compatibility/2006" xmlns:r="http://schemas.openxmlformats.org/officeDocument/2006/relationships" xmlns:w="http://schemas.openxmlformats.org/wordprocessingml/2006/main" xmlns:w14="http://schemas.microsoft.com/office/word/2010/wordml" mc:Ignorable="w14">
+  <w:docDefaults>
+    <w:rPrDefault>
+      <w:rPr>
+        <w:rFonts w:asciiTheme="minorHAnsi" w:eastAsiaTheme="minorEastAsia" w:hAnsiTheme="minorHAnsi" w:cstheme="minorBidi"/>
+        <w:sz w:val="24"/>
+        <w:szCs w:val="24"/>
+        <w:lang w:val="en-AU" w:eastAsia="ja-JP" w:bidi="ar-SA"/>
+      </w:rPr>
+    </w:rPrDefault>
+    <w:pPrDefault/>
+  </w:docDefaults>
+  <w:latentStyles w:defLockedState="0" w:defUIPriority="99" w:defSemiHidden="1" w:defUnhideWhenUsed="1" w:defQFormat="0" w:count="276">
+    <w:lsdException w:name="Normal" w:semiHidden="0" w:uiPriority="0" w:unhideWhenUsed="0" w:qFormat="1"/>
+    <w:lsdException w:name="heading 1" w:semiHidden="0" w:uiPriority="9" w:unhideWhenUsed="0" w:qFormat="1"/>
+    <w:lsdException w:name="heading 2" w:uiPriority="9" w:qFormat="1"/>
+    <w:lsdException w:name="heading 3" w:uiPriority="9" w:qFormat="1"/>
+    <w:lsdException w:name="heading 4" w:uiPriority="9" w:qFormat="1"/>
+    <w:lsdException w:name="heading 5" w:uiPriority="9" w:qFormat="1"/>
+    <w:lsdException w:name="heading 6" w:uiPriority="9" w:qFormat="1"/>
+    <w:lsdException w:name="heading 7" w:uiPriority="9" w:qFormat="1"/>
+    <w:lsdException w:name="heading 8" w:uiPriority="9" w:qFormat="1"/>
+    <w:lsdException w:name="heading 9" w:uiPriority="9" w:qFormat="1"/>
+    <w:lsdException w:name="toc 1" w:uiPriority="39"/>
+    <w:lsdException w:name="toc 2" w:uiPriority="39"/>
+    <w:lsdException w:name="toc 3" w:uiPriority="39"/>
+    <w:lsdException w:name="toc 4" w:uiPriority="39"/>
+    <w:lsdException w:name="toc 5" w:uiPriority="39"/>
+    <w:lsdException w:name="toc 6" w:uiPriority="39"/>
+    <w:lsdException w:name="toc 7" w:uiPriority="39"/>
+    <w:lsdException w:name="toc 8" w:uiPriority="39"/>
+    <w:lsdException w:name="toc 9" w:uiPriority="39"/>
+    <w:lsdException w:name="caption" w:uiPriority="35" w:qFormat="1"/>
+    <w:lsdException w:name="Title" w:semiHidden="0" w:uiPriority="10" w:unhideWhenUsed="0" w:qFormat="1"/>
+    <w:lsdException w:name="Default Paragraph Font" w:uiPriority="1"/>
+    <w:lsdException w:name="Subtitle" w:semiHidden="0" w:uiPriority="11" w:unhideWhenUsed="0" w:qFormat="1"/>
+    <w:lsdException w:name="Strong" w:semiHidden="0" w:uiPriority="22" w:unhideWhenUsed="0" w:qFormat="1"/>
+    <w:lsdException w:name="Emphasis" w:semiHidden="0" w:uiPriority="20" w:unhideWhenUsed="0" w:qFormat="1"/>
+    <w:lsdException w:name="Table Grid" w:semiHidden="0" w:uiPriority="59" w:unhideWhenUsed="0"/>
+    <w:lsdException w:name="Placeholder Text" w:unhideWhenUsed="0"/>
+    <w:lsdException w:name="No Spacing" w:semiHidden="0" w:uiPriority="1" w:unhideWhenUsed="0" w:qFormat="1"/>
+    <w:lsdException w:name="Light Shading" w:semiHidden="0" w:uiPriority="60" w:unhideWhenUsed="0"/>
+    <w:lsdException w:name="Light List" w:semiHidden="0" w:uiPriority="61" w:unhideWhenUsed="0"/>
+    <w:lsdException w:name="Light Grid" w:semiHidden="0" w:uiPriority="62" w:unhideWhenUsed="0"/>
+    <w:lsdException w:name="Medium Shading 1" w:semiHidden="0" w:uiPriority="63" w:unhideWhenUsed="0"/>
+    <w:lsdException w:name="Medium Shading 2" w:semiHidden="0" w:uiPriority="64" w:unhideWhenUsed="0"/>
+    <w:lsdException w:name="Medium List 1" w:semiHidden="0" w:uiPriority="65" w:unhideWhenUsed="0"/>
+    <w:lsdException w:name="Medium List 2" w:semiHidden="0" w:uiPriority="66" w:unhideWhenUsed="0"/>
+    <w:lsdException w:name="Medium Grid 1" w:semiHidden="0" w:uiPriority="67" w:unhideWhenUsed="0"/>
+    <w:lsdException w:name="Medium Grid 2" w:semiHidden="0" w:uiPriority="68" w:unhideWhenUsed="0"/>
+    <w:lsdException w:name="Medium Grid 3" w:semiHidden="0" w:uiPriority="69" w:unhideWhenUsed="0"/>
+    <w:lsdException w:name="Dark List" w:semiHidden="0" w:uiPriority="70" w:unhideWhenUsed="0"/>
+    <w:lsdException w:name="Colorful Shading" w:semiHidden="0" w:uiPriority="71" w:unhideWhenUsed="0"/>
+    <w:lsdException w:name="Colorful List" w:semiHidden="0" w:uiPriority="72" w:unhideWhenUsed="0"/>
+    <w:lsdException w:name="Colorful Grid" w:semiHidden="0" w:uiPriority="73" w:unhideWhenUsed="0"/>
+    <w:lsdException w:name="Light Shading Accent 1" w:semiHidden="0" w:uiPriority="60" w:unhideWhenUsed="0"/>
+    <w:lsdException w:name="Light List Accent 1" w:semiHidden="0" w:uiPriority="61" w:unhideWhenUsed="0"/>
+    <w:lsdException w:name="Light Grid Accent 1" w:semiHidden="0" w:uiPriority="62" w:unhideWhenUsed="0"/>
+    <w:lsdException w:name="Medium Shading 1 Accent 1" w:semiHidden="0" w:uiPriority="63" w:unhideWhenUsed="0"/>
+    <w:lsdException w:name="Medium Shading 2 Accent 1" w:semiHidden="0" w:uiPriority="64" w:unhideWhenUsed="0"/>
+    <w:lsdException w:name="Medium List 1 Accent 1" w:semiHidden="0" w:uiPriority="65" w:unhideWhenUsed="0"/>
+    <w:lsdException w:name="Revision" w:unhideWhenUsed="0"/>
+    <w:lsdException w:name="List Paragraph" w:semiHidden="0" w:uiPriority="34" w:unhideWhenUsed="0" w:qFormat="1"/>
+    <w:lsdException w:name="Quote" w:semiHidden="0" w:uiPriority="29" w:unhideWhenUsed="0" w:qFormat="1"/>
+    <w:lsdException w:name="Intense Quote" w:semiHidden="0" w:uiPriority="30" w:unhideWhenUsed="0" w:qFormat="1"/>
+    <w:lsdException w:name="Medium List 2 Accent 1" w:semiHidden="0" w:uiPriority="66" w:unhideWhenUsed="0"/>
+    <w:lsdException w:name="Medium Grid 1 Accent 1" w:semiHidden="0" w:uiPriority="67" w:unhideWhenUsed="0"/>
+    <w:lsdException w:name="Medium Grid 2 Accent 1" w:semiHidden="0" w:uiPriority="68" w:unhideWhenUsed="0"/>
+    <w:lsdException w:name="Medium Grid 3 Accent 1" w:semiHidden="0" w:uiPriority="69" w:unhideWhenUsed="0"/>
+    <w:lsdException w:name="Dark List Accent 1" w:semiHidden="0" w:uiPriority="70" w:unhideWhenUsed="0"/>
+    <w:lsdException w:name="Colorful Shading Accent 1" w:semiHidden="0" w:uiPriority="71" w:unhideWhenUsed="0"/>
+    <w:lsdException w:name="Colorful List Accent 1" w:semiHidden="0" w:uiPriority="72" w:unhideWhenUsed="0"/>
+    <w:lsdException w:name="Colorful Grid Accent 1" w:semiHidden="0" w:uiPriority="73" w:unhideWhenUsed="0"/>
+    <w:lsdException w:name="Light Shading Accent 2" w:semiHidden="0" w:uiPriority="60" w:unhideWhenUsed="0"/>
+    <w:lsdException w:name="Light List Accent 2" w:semiHidden="0" w:uiPriority="61" w:unhideWhenUsed="0"/>
+    <w:lsdException w:name="Light Grid Accent 2" w:semiHidden="0" w:uiPriority="62" w:unhideWhenUsed="0"/>
+    <w:lsdException w:name="Medium Shading 1 Accent 2" w:semiHidden="0" w:uiPriority="63" w:unhideWhenUsed="0"/>
+    <w:lsdException w:name="Medium Shading 2 Accent 2" w:semiHidden="0" w:uiPriority="64" w:unhideWhenUsed="0"/>
+    <w:lsdException w:name="Medium List 1 Accent 2" w:semiHidden="0" w:uiPriority="65" w:unhideWhenUsed="0"/>
+    <w:lsdException w:name="Medium List 2 Accent 2" w:semiHidden="0" w:uiPriority="66" w:unhideWhenUsed="0"/>
+    <w:lsdException w:name="Medium Grid 1 Accent 2" w:semiHidden="0" w:uiPriority="67" w:unhideWhenUsed="0"/>
+    <w:lsdException w:name="Medium Grid 2 Accent 2" w:semiHidden="0" w:uiPriority="68" w:unhideWhenUsed="0"/>
+    <w:lsdException w:name="Medium Grid 3 Accent 2" w:semiHidden="0" w:uiPriority="69" w:unhideWhenUsed="0"/>
+    <w:lsdException w:name="Dark List Accent 2" w:semiHidden="0" w:uiPriority="70" w:unhideWhenUsed="0"/>
+    <w:lsdException w:name="Colorful Shading Accent 2" w:semiHidden="0" w:uiPriority="71" w:unhideWhenUsed="0"/>
+    <w:lsdException w:name="Colorful List Accent 2" w:semiHidden="0" w:uiPriority="72" w:unhideWhenUsed="0"/>
+    <w:lsdException w:name="Colorful Grid Accent 2" w:semiHidden="0" w:uiPriority="73" w:unhideWhenUsed="0"/>
+    <w:lsdException w:name="Light Shading Accent 3" w:semiHidden="0" w:uiPriority="60" w:unhideWhenUsed="0"/>
+    <w:lsdException w:name="Light List Accent 3" w:semiHidden="0" w:uiPriority="61" w:unhideWhenUsed="0"/>
+    <w:lsdException w:name="Light Grid Accent 3" w:semiHidden="0" w:uiPriority="62" w:unhideWhenUsed="0"/>
+    <w:lsdException w:name="Medium Shading 1 Accent 3" w:semiHidden="0" w:uiPriority="63" w:unhideWhenUsed="0"/>
+    <w:lsdException w:name="Medium Shading 2 Accent 3" w:semiHidden="0" w:uiPriority="64" w:unhideWhenUsed="0"/>
+    <w:lsdException w:name="Medium List 1 Accent 3" w:semiHidden="0" w:uiPriority="65" w:unhideWhenUsed="0"/>
+    <w:lsdException w:name="Medium List 2 Accent 3" w:semiHidden="0" w:uiPriority="66" w:unhideWhenUsed="0"/>
+    <w:lsdException w:name="Medium Grid 1 Accent 3" w:semiHidden="0" w:uiPriority="67" w:unhideWhenUsed="0"/>
+    <w:lsdException w:name="Medium Grid 2 Accent 3" w:semiHidden="0" w:uiPriority="68" w:unhideWhenUsed="0"/>
+    <w:lsdException w:name="Medium Grid 3 Accent 3" w:semiHidden="0" w:uiPriority="69" w:unhideWhenUsed="0"/>
+    <w:lsdException w:name="Dark List Accent 3" w:semiHidden="0" w:uiPriority="70" w:unhideWhenUsed="0"/>
+    <w:lsdException w:name="Colorful Shading Accent 3" w:semiHidden="0" w:uiPriority="71" w:unhideWhenUsed="0"/>
+    <w:lsdException w:name="Colorful List Accent 3" w:semiHidden="0" w:uiPriority="72" w:unhideWhenUsed="0"/>
+    <w:lsdException w:name="Colorful Grid Accent 3" w:semiHidden="0" w:uiPriority="73" w:unhideWhenUsed="0"/>
+    <w:lsdException w:name="Light Shading Accent 4" w:semiHidden="0" w:uiPriority="60" w:unhideWhenUsed="0"/>
+    <w:lsdException w:name="Light List Accent 4" w:semiHidden="0" w:uiPriority="61" w:unhideWhenUsed="0"/>
+    <w:lsdException w:name="Light Grid Accent 4" w:semiHidden="0" w:uiPriority="62" w:unhideWhenUsed="0"/>
+    <w:lsdException w:name="Medium Shading 1 Accent 4" w:semiHidden="0" w:uiPriority="63" w:unhideWhenUsed="0"/>
+    <w:lsdException w:name="Medium Shading 2 Accent 4" w:semiHidden="0" w:uiPriority="64" w:unhideWhenUsed="0"/>
+    <w:lsdException w:name="Medium List 1 Accent 4" w:semiHidden="0" w:uiPriority="65" w:unhideWhenUsed="0"/>
+    <w:lsdException w:name="Medium List 2 Accent 4" w:semiHidden="0" w:uiPriority="66" w:unhideWhenUsed="0"/>
+    <w:lsdException w:name="Medium Grid 1 Accent 4" w:semiHidden="0" w:uiPriority="67" w:unhideWhenUsed="0"/>
+    <w:lsdException w:name="Medium Grid 2 Accent 4" w:semiHidden="0" w:uiPriority="68" w:unhideWhenUsed="0"/>
+    <w:lsdException w:name="Medium Grid 3 Accent 4" w:semiHidden="0" w:uiPriority="69" w:unhideWhenUsed="0"/>
+    <w:lsdException w:name="Dark List Accent 4" w:semiHidden="0" w:uiPriority="70" w:unhideWhenUsed="0"/>
+    <w:lsdException w:name="Colorful Shading Accent 4" w:semiHidden="0" w:uiPriority="71" w:unhideWhenUsed="0"/>
+    <w:lsdException w:name="Colorful List Accent 4" w:semiHidden="0" w:uiPriority="72" w:unhideWhenUsed="0"/>
+    <w:lsdException w:name="Colorful Grid Accent 4" w:semiHidden="0" w:uiPriority="73" w:unhideWhenUsed="0"/>
+    <w:lsdException w:name="Light Shading Accent 5" w:semiHidden="0" w:uiPriority="60" w:unhideWhenUsed="0"/>
+    <w:lsdException w:name="Light List Accent 5" w:semiHidden="0" w:uiPriority="61" w:unhideWhenUsed="0"/>
+    <w:lsdException w:name="Light Grid Accent 5" w:semiHidden="0" w:uiPriority="62" w:unhideWhenUsed="0"/>
+    <w:lsdException w:name="Medium Shading 1 Accent 5" w:semiHidden="0" w:uiPriority="63" w:unhideWhenUsed="0"/>
+    <w:lsdException w:name="Medium Shading 2 Accent 5" w:semiHidden="0" w:uiPriority="64" w:unhideWhenUsed="0"/>
+    <w:lsdException w:name="Medium List 1 Accent 5" w:semiHidden="0" w:uiPriority="65" w:unhideWhenUsed="0"/>
+    <w:lsdException w:name="Medium List 2 Accent 5" w:semiHidden="0" w:uiPriority="66" w:unhideWhenUsed="0"/>
+    <w:lsdException w:name="Medium Grid 1 Accent 5" w:semiHidden="0" w:uiPriority="67" w:unhideWhenUsed="0"/>
+    <w:lsdException w:name="Medium Grid 2 Accent 5" w:semiHidden="0" w:uiPriority="68" w:unhideWhenUsed="0"/>
+    <w:lsdException w:name="Medium Grid 3 Accent 5" w:semiHidden="0" w:uiPriority="69" w:unhideWhenUsed="0"/>
+    <w:lsdException w:name="Dark List Accent 5" w:semiHidden="0" w:uiPriority="70" w:unhideWhenUsed="0"/>
+    <w:lsdException w:name="Colorful Shading Accent 5" w:semiHidden="0" w:uiPriority="71" w:unhideWhenUsed="0"/>
+    <w:lsdException w:name="Colorful List Accent 5" w:semiHidden="0" w:uiPriority="72" w:unhideWhenUsed="0"/>
+    <w:lsdException w:name="Colorful Grid Accent 5" w:semiHidden="0" w:uiPriority="73" w:unhideWhenUsed="0"/>
+    <w:lsdException w:name="Light Shading Accent 6" w:semiHidden="0" w:uiPriority="60" w:unhideWhenUsed="0"/>
+    <w:lsdException w:name="Light List Accent 6" w:semiHidden="0" w:uiPriority="61" w:unhideWhenUsed="0"/>
+    <w:lsdException w:name="Light Grid Accent 6" w:semiHidden="0" w:uiPriority="62" w:unhideWhenUsed="0"/>
+    <w:lsdException w:name="Medium Shading 1 Accent 6" w:semiHidden="0" w:uiPriority="63" w:unhideWhenUsed="0"/>
+    <w:lsdException w:name="Medium Shading 2 Accent 6" w:semiHidden="0" w:uiPriority="64" w:unhideWhenUsed="0"/>
+    <w:lsdException w:name="Medium List 1 Accent 6" w:semiHidden="0" w:uiPriority="65" w:unhideWhenUsed="0"/>
+    <w:lsdException w:name="Medium List 2 Accent 6" w:semiHidden="0" w:uiPriority="66" w:unhideWhenUsed="0"/>
+    <w:lsdException w:name="Medium Grid 1 Accent 6" w:semiHidden="0" w:uiPriority="67" w:unhideWhenUsed="0"/>
+    <w:lsdException w:name="Medium Grid 2 Accent 6" w:semiHidden="0" w:uiPriority="68" w:unhideWhenUsed="0"/>
+    <w:lsdException w:name="Medium Grid 3 Accent 6" w:semiHidden="0" w:uiPriority="69" w:unhideWhenUsed="0"/>
+    <w:lsdException w:name="Dark List Accent 6" w:semiHidden="0" w:uiPriority="70" w:unhideWhenUsed="0"/>
+    <w:lsdException w:name="Colorful Shading Accent 6" w:semiHidden="0" w:uiPriority="71" w:unhideWhenUsed="0"/>
+    <w:lsdException w:name="Colorful List Accent 6" w:semiHidden="0" w:uiPriority="72" w:unhideWhenUsed="0"/>
+    <w:lsdException w:name="Colorful Grid Accent 6" w:semiHidden="0" w:uiPriority="73" w:unhideWhenUsed="0"/>
+    <w:lsdException w:name="Subtle Emphasis" w:semiHidden="0" w:uiPriority="19" w:unhideWhenUsed="0" w:qFormat="1"/>
+    <w:lsdException w:name="Intense Emphasis" w:semiHidden="0" w:uiPriority="21" w:unhideWhenUsed="0" w:qFormat="1"/>
+    <w:lsdException w:name="Subtle Reference" w:semiHidden="0" w:uiPriority="31" w:unhideWhenUsed="0" w:qFormat="1"/>
+    <w:lsdException w:name="Intense Reference" w:semiHidden="0" w:uiPriority="32" w:unhideWhenUsed="0" w:qFormat="1"/>
+    <w:lsdException w:name="Book Title" w:semiHidden="0" w:uiPriority="33" w:unhideWhenUsed="0" w:qFormat="1"/>
+    <w:lsdException w:name="Bibliography" w:uiPriority="37"/>
+    <w:lsdException w:name="TOC Heading" w:uiPriority="39" w:qFormat="1"/>
+  </w:latentStyles>
+  <w:style w:type="paragraph" w:default="1" w:styleId="Normal">
+    <w:name w:val="Normal"/>
+    <w:qFormat/>
+  </w:style>
+  <w:style w:type="character" w:default="1" w:styleId="DefaultParagraphFont">
+    <w:name w:val="Default Paragraph Font"/>
+    <w:uiPriority w:val="1"/>
+    <w:semiHidden/>
+    <w:unhideWhenUsed/>
+  </w:style>
+  <w:style w:type="table" w:default="1" w:styleId="TableNormal">
+    <w:name w:val="Normal Table"/>
+    <w:uiPriority w:val="99"/>
+    <w:semiHidden/>
+    <w:unhideWhenUsed/>
+    <w:tblPr>
+      <w:tblInd w:w="0" w:type="dxa"/>
+      <w:tblCellMar>
+        <w:top w:w="0" w:type="dxa"/>
+        <w:left w:w="108" w:type="dxa"/>
+        <w:bottom w:w="0" w:type="dxa"/>
+        <w:right w:w="108" w:type="dxa"/>
+      </w:tblCellMar>
+    </w:tblPr>
+  </w:style>
+  <w:style w:type="numbering" w:default="1" w:styleId="NoList">
+    <w:name w:val="No List"/>
+    <w:uiPriority w:val="99"/>
+    <w:semiHidden/>
+    <w:unhideWhenUsed/>
+  </w:style>
+  <w:style w:type="paragraph" w:customStyle="1" w:styleId="54442ADE43335346A77C034A1741AB6D">
+    <w:name w:val="54442ADE43335346A77C034A1741AB6D"/>
+    <w:rsid w:val="00482F5C"/>
+  </w:style>
+  <w:style w:type="paragraph" w:customStyle="1" w:styleId="89E467164754CA4DB41E65D5CCE2DEDC">
+    <w:name w:val="89E467164754CA4DB41E65D5CCE2DEDC"/>
+    <w:rsid w:val="00482F5C"/>
+  </w:style>
+  <w:style w:type="paragraph" w:customStyle="1" w:styleId="F5EC92AACECC12429B96ADA570CADECB">
+    <w:name w:val="F5EC92AACECC12429B96ADA570CADECB"/>
+    <w:rsid w:val="00482F5C"/>
+  </w:style>
+</w:styles>
+</file>
+
+<file path=word/glossary/stylesWithEffects.xml><?xml version="1.0" encoding="utf-8"?>
+<w:styles xmlns:wpc="http://schemas.microsoft.com/office/word/2010/wordprocessingCanvas" xmlns:mo="http://schemas.microsoft.com/office/mac/office/2008/main" xmlns:mc="http://schemas.openxmlformats.org/markup-compatibility/2006" xmlns:mv="urn:schemas-microsoft-com:mac:vml" xmlns:o="urn:schemas-microsoft-com:office:office" xmlns:r="http://schemas.openxmlformats.org/officeDocument/2006/relationships" xmlns:m="http://schemas.openxmlformats.org/officeDocument/2006/math" xmlns:v="urn:schemas-microsoft-com:vml" xmlns:wp14="http://schemas.microsoft.com/office/word/2010/wordprocessingDrawing" xmlns:wp="http://schemas.openxmlformats.org/drawingml/2006/wordprocessingDrawing" xmlns:w10="urn:schemas-microsoft-com:office:word" xmlns:w="http://schemas.openxmlformats.org/wordprocessingml/2006/main" xmlns:w14="http://schemas.microsoft.com/office/word/2010/wordml" xmlns:wpg="http://schemas.microsoft.com/office/word/2010/wordprocessingGroup" xmlns:wpi="http://schemas.microsoft.com/office/word/2010/wordprocessingInk" xmlns:wne="http://schemas.microsoft.com/office/word/2006/wordml" xmlns:wps="http://schemas.microsoft.com/office/word/2010/wordprocessingShape" mc:Ignorable="w14 wp14">
+  <w:docDefaults>
+    <w:rPrDefault>
+      <w:rPr>
+        <w:rFonts w:asciiTheme="minorHAnsi" w:eastAsiaTheme="minorEastAsia" w:hAnsiTheme="minorHAnsi" w:cstheme="minorBidi"/>
+        <w:sz w:val="24"/>
+        <w:szCs w:val="24"/>
+        <w:lang w:val="en-AU" w:eastAsia="ja-JP" w:bidi="ar-SA"/>
+      </w:rPr>
+    </w:rPrDefault>
+    <w:pPrDefault/>
+  </w:docDefaults>
+  <w:latentStyles w:defLockedState="0" w:defUIPriority="99" w:defSemiHidden="1" w:defUnhideWhenUsed="1" w:defQFormat="0" w:count="276">
+    <w:lsdException w:name="Normal" w:semiHidden="0" w:uiPriority="0" w:unhideWhenUsed="0" w:qFormat="1"/>
+    <w:lsdException w:name="heading 1" w:semiHidden="0" w:uiPriority="9" w:unhideWhenUsed="0" w:qFormat="1"/>
+    <w:lsdException w:name="heading 2" w:uiPriority="9" w:qFormat="1"/>
+    <w:lsdException w:name="heading 3" w:uiPriority="9" w:qFormat="1"/>
+    <w:lsdException w:name="heading 4" w:uiPriority="9" w:qFormat="1"/>
+    <w:lsdException w:name="heading 5" w:uiPriority="9" w:qFormat="1"/>
+    <w:lsdException w:name="heading 6" w:uiPriority="9" w:qFormat="1"/>
+    <w:lsdException w:name="heading 7" w:uiPriority="9" w:qFormat="1"/>
+    <w:lsdException w:name="heading 8" w:uiPriority="9" w:qFormat="1"/>
+    <w:lsdException w:name="heading 9" w:uiPriority="9" w:qFormat="1"/>
+    <w:lsdException w:name="toc 1" w:uiPriority="39"/>
+    <w:lsdException w:name="toc 2" w:uiPriority="39"/>
+    <w:lsdException w:name="toc 3" w:uiPriority="39"/>
+    <w:lsdException w:name="toc 4" w:uiPriority="39"/>
+    <w:lsdException w:name="toc 5" w:uiPriority="39"/>
+    <w:lsdException w:name="toc 6" w:uiPriority="39"/>
+    <w:lsdException w:name="toc 7" w:uiPriority="39"/>
+    <w:lsdException w:name="toc 8" w:uiPriority="39"/>
+    <w:lsdException w:name="toc 9" w:uiPriority="39"/>
+    <w:lsdException w:name="caption" w:uiPriority="35" w:qFormat="1"/>
+    <w:lsdException w:name="Title" w:semiHidden="0" w:uiPriority="10" w:unhideWhenUsed="0" w:qFormat="1"/>
+    <w:lsdException w:name="Default Paragraph Font" w:uiPriority="1"/>
+    <w:lsdException w:name="Subtitle" w:semiHidden="0" w:uiPriority="11" w:unhideWhenUsed="0" w:qFormat="1"/>
+    <w:lsdException w:name="Strong" w:semiHidden="0" w:uiPriority="22" w:unhideWhenUsed="0" w:qFormat="1"/>
+    <w:lsdException w:name="Emphasis" w:semiHidden="0" w:uiPriority="20" w:unhideWhenUsed="0" w:qFormat="1"/>
+    <w:lsdException w:name="Table Grid" w:semiHidden="0" w:uiPriority="59" w:unhideWhenUsed="0"/>
+    <w:lsdException w:name="Placeholder Text" w:unhideWhenUsed="0"/>
+    <w:lsdException w:name="No Spacing" w:semiHidden="0" w:uiPriority="1" w:unhideWhenUsed="0" w:qFormat="1"/>
+    <w:lsdException w:name="Light Shading" w:semiHidden="0" w:uiPriority="60" w:unhideWhenUsed="0"/>
+    <w:lsdException w:name="Light List" w:semiHidden="0" w:uiPriority="61" w:unhideWhenUsed="0"/>
+    <w:lsdException w:name="Light Grid" w:semiHidden="0" w:uiPriority="62" w:unhideWhenUsed="0"/>
+    <w:lsdException w:name="Medium Shading 1" w:semiHidden="0" w:uiPriority="63" w:unhideWhenUsed="0"/>
+    <w:lsdException w:name="Medium Shading 2" w:semiHidden="0" w:uiPriority="64" w:unhideWhenUsed="0"/>
+    <w:lsdException w:name="Medium List 1" w:semiHidden="0" w:uiPriority="65" w:unhideWhenUsed="0"/>
+    <w:lsdException w:name="Medium List 2" w:semiHidden="0" w:uiPriority="66" w:unhideWhenUsed="0"/>
+    <w:lsdException w:name="Medium Grid 1" w:semiHidden="0" w:uiPriority="67" w:unhideWhenUsed="0"/>
+    <w:lsdException w:name="Medium Grid 2" w:semiHidden="0" w:uiPriority="68" w:unhideWhenUsed="0"/>
+    <w:lsdException w:name="Medium Grid 3" w:semiHidden="0" w:uiPriority="69" w:unhideWhenUsed="0"/>
+    <w:lsdException w:name="Dark List" w:semiHidden="0" w:uiPriority="70" w:unhideWhenUsed="0"/>
+    <w:lsdException w:name="Colorful Shading" w:semiHidden="0" w:uiPriority="71" w:unhideWhenUsed="0"/>
+    <w:lsdException w:name="Colorful List" w:semiHidden="0" w:uiPriority="72" w:unhideWhenUsed="0"/>
+    <w:lsdException w:name="Colorful Grid" w:semiHidden="0" w:uiPriority="73" w:unhideWhenUsed="0"/>
+    <w:lsdException w:name="Light Shading Accent 1" w:semiHidden="0" w:uiPriority="60" w:unhideWhenUsed="0"/>
+    <w:lsdException w:name="Light List Accent 1" w:semiHidden="0" w:uiPriority="61" w:unhideWhenUsed="0"/>
+    <w:lsdException w:name="Light Grid Accent 1" w:semiHidden="0" w:uiPriority="62" w:unhideWhenUsed="0"/>
+    <w:lsdException w:name="Medium Shading 1 Accent 1" w:semiHidden="0" w:uiPriority="63" w:unhideWhenUsed="0"/>
+    <w:lsdException w:name="Medium Shading 2 Accent 1" w:semiHidden="0" w:uiPriority="64" w:unhideWhenUsed="0"/>
+    <w:lsdException w:name="Medium List 1 Accent 1" w:semiHidden="0" w:uiPriority="65" w:unhideWhenUsed="0"/>
+    <w:lsdException w:name="Revision" w:unhideWhenUsed="0"/>
+    <w:lsdException w:name="List Paragraph" w:semiHidden="0" w:uiPriority="34" w:unhideWhenUsed="0" w:qFormat="1"/>
+    <w:lsdException w:name="Quote" w:semiHidden="0" w:uiPriority="29" w:unhideWhenUsed="0" w:qFormat="1"/>
+    <w:lsdException w:name="Intense Quote" w:semiHidden="0" w:uiPriority="30" w:unhideWhenUsed="0" w:qFormat="1"/>
+    <w:lsdException w:name="Medium List 2 Accent 1" w:semiHidden="0" w:uiPriority="66" w:unhideWhenUsed="0"/>
+    <w:lsdException w:name="Medium Grid 1 Accent 1" w:semiHidden="0" w:uiPriority="67" w:unhideWhenUsed="0"/>
+    <w:lsdException w:name="Medium Grid 2 Accent 1" w:semiHidden="0" w:uiPriority="68" w:unhideWhenUsed="0"/>
+    <w:lsdException w:name="Medium Grid 3 Accent 1" w:semiHidden="0" w:uiPriority="69" w:unhideWhenUsed="0"/>
+    <w:lsdException w:name="Dark List Accent 1" w:semiHidden="0" w:uiPriority="70" w:unhideWhenUsed="0"/>
+    <w:lsdException w:name="Colorful Shading Accent 1" w:semiHidden="0" w:uiPriority="71" w:unhideWhenUsed="0"/>
+    <w:lsdException w:name="Colorful List Accent 1" w:semiHidden="0" w:uiPriority="72" w:unhideWhenUsed="0"/>
+    <w:lsdException w:name="Colorful Grid Accent 1" w:semiHidden="0" w:uiPriority="73" w:unhideWhenUsed="0"/>
+    <w:lsdException w:name="Light Shading Accent 2" w:semiHidden="0" w:uiPriority="60" w:unhideWhenUsed="0"/>
+    <w:lsdException w:name="Light List Accent 2" w:semiHidden="0" w:uiPriority="61" w:unhideWhenUsed="0"/>
+    <w:lsdException w:name="Light Grid Accent 2" w:semiHidden="0" w:uiPriority="62" w:unhideWhenUsed="0"/>
+    <w:lsdException w:name="Medium Shading 1 Accent 2" w:semiHidden="0" w:uiPriority="63" w:unhideWhenUsed="0"/>
+    <w:lsdException w:name="Medium Shading 2 Accent 2" w:semiHidden="0" w:uiPriority="64" w:unhideWhenUsed="0"/>
+    <w:lsdException w:name="Medium List 1 Accent 2" w:semiHidden="0" w:uiPriority="65" w:unhideWhenUsed="0"/>
+    <w:lsdException w:name="Medium List 2 Accent 2" w:semiHidden="0" w:uiPriority="66" w:unhideWhenUsed="0"/>
+    <w:lsdException w:name="Medium Grid 1 Accent 2" w:semiHidden="0" w:uiPriority="67" w:unhideWhenUsed="0"/>
+    <w:lsdException w:name="Medium Grid 2 Accent 2" w:semiHidden="0" w:uiPriority="68" w:unhideWhenUsed="0"/>
+    <w:lsdException w:name="Medium Grid 3 Accent 2" w:semiHidden="0" w:uiPriority="69" w:unhideWhenUsed="0"/>
+    <w:lsdException w:name="Dark List Accent 2" w:semiHidden="0" w:uiPriority="70" w:unhideWhenUsed="0"/>
+    <w:lsdException w:name="Colorful Shading Accent 2" w:semiHidden="0" w:uiPriority="71" w:unhideWhenUsed="0"/>
+    <w:lsdException w:name="Colorful List Accent 2" w:semiHidden="0" w:uiPriority="72" w:unhideWhenUsed="0"/>
+    <w:lsdException w:name="Colorful Grid Accent 2" w:semiHidden="0" w:uiPriority="73" w:unhideWhenUsed="0"/>
+    <w:lsdException w:name="Light Shading Accent 3" w:semiHidden="0" w:uiPriority="60" w:unhideWhenUsed="0"/>
+    <w:lsdException w:name="Light List Accent 3" w:semiHidden="0" w:uiPriority="61" w:unhideWhenUsed="0"/>
+    <w:lsdException w:name="Light Grid Accent 3" w:semiHidden="0" w:uiPriority="62" w:unhideWhenUsed="0"/>
+    <w:lsdException w:name="Medium Shading 1 Accent 3" w:semiHidden="0" w:uiPriority="63" w:unhideWhenUsed="0"/>
+    <w:lsdException w:name="Medium Shading 2 Accent 3" w:semiHidden="0" w:uiPriority="64" w:unhideWhenUsed="0"/>
+    <w:lsdException w:name="Medium List 1 Accent 3" w:semiHidden="0" w:uiPriority="65" w:unhideWhenUsed="0"/>
+    <w:lsdException w:name="Medium List 2 Accent 3" w:semiHidden="0" w:uiPriority="66" w:unhideWhenUsed="0"/>
+    <w:lsdException w:name="Medium Grid 1 Accent 3" w:semiHidden="0" w:uiPriority="67" w:unhideWhenUsed="0"/>
+    <w:lsdException w:name="Medium Grid 2 Accent 3" w:semiHidden="0" w:uiPriority="68" w:unhideWhenUsed="0"/>
+    <w:lsdException w:name="Medium Grid 3 Accent 3" w:semiHidden="0" w:uiPriority="69" w:unhideWhenUsed="0"/>
+    <w:lsdException w:name="Dark List Accent 3" w:semiHidden="0" w:uiPriority="70" w:unhideWhenUsed="0"/>
+    <w:lsdException w:name="Colorful Shading Accent 3" w:semiHidden="0" w:uiPriority="71" w:unhideWhenUsed="0"/>
+    <w:lsdException w:name="Colorful List Accent 3" w:semiHidden="0" w:uiPriority="72" w:unhideWhenUsed="0"/>
+    <w:lsdException w:name="Colorful Grid Accent 3" w:semiHidden="0" w:uiPriority="73" w:unhideWhenUsed="0"/>
+    <w:lsdException w:name="Light Shading Accent 4" w:semiHidden="0" w:uiPriority="60" w:unhideWhenUsed="0"/>
+    <w:lsdException w:name="Light List Accent 4" w:semiHidden="0" w:uiPriority="61" w:unhideWhenUsed="0"/>
+    <w:lsdException w:name="Light Grid Accent 4" w:semiHidden="0" w:uiPriority="62" w:unhideWhenUsed="0"/>
+    <w:lsdException w:name="Medium Shading 1 Accent 4" w:semiHidden="0" w:uiPriority="63" w:unhideWhenUsed="0"/>
+    <w:lsdException w:name="Medium Shading 2 Accent 4" w:semiHidden="0" w:uiPriority="64" w:unhideWhenUsed="0"/>
+    <w:lsdException w:name="Medium List 1 Accent 4" w:semiHidden="0" w:uiPriority="65" w:unhideWhenUsed="0"/>
+    <w:lsdException w:name="Medium List 2 Accent 4" w:semiHidden="0" w:uiPriority="66" w:unhideWhenUsed="0"/>
+    <w:lsdException w:name="Medium Grid 1 Accent 4" w:semiHidden="0" w:uiPriority="67" w:unhideWhenUsed="0"/>
+    <w:lsdException w:name="Medium Grid 2 Accent 4" w:semiHidden="0" w:uiPriority="68" w:unhideWhenUsed="0"/>
+    <w:lsdException w:name="Medium Grid 3 Accent 4" w:semiHidden="0" w:uiPriority="69" w:unhideWhenUsed="0"/>
+    <w:lsdException w:name="Dark List Accent 4" w:semiHidden="0" w:uiPriority="70" w:unhideWhenUsed="0"/>
+    <w:lsdException w:name="Colorful Shading Accent 4" w:semiHidden="0" w:uiPriority="71" w:unhideWhenUsed="0"/>
+    <w:lsdException w:name="Colorful List Accent 4" w:semiHidden="0" w:uiPriority="72" w:unhideWhenUsed="0"/>
+    <w:lsdException w:name="Colorful Grid Accent 4" w:semiHidden="0" w:uiPriority="73" w:unhideWhenUsed="0"/>
+    <w:lsdException w:name="Light Shading Accent 5" w:semiHidden="0" w:uiPriority="60" w:unhideWhenUsed="0"/>
+    <w:lsdException w:name="Light List Accent 5" w:semiHidden="0" w:uiPriority="61" w:unhideWhenUsed="0"/>
+    <w:lsdException w:name="Light Grid Accent 5" w:semiHidden="0" w:uiPriority="62" w:unhideWhenUsed="0"/>
+    <w:lsdException w:name="Medium Shading 1 Accent 5" w:semiHidden="0" w:uiPriority="63" w:unhideWhenUsed="0"/>
+    <w:lsdException w:name="Medium Shading 2 Accent 5" w:semiHidden="0" w:uiPriority="64" w:unhideWhenUsed="0"/>
+    <w:lsdException w:name="Medium List 1 Accent 5" w:semiHidden="0" w:uiPriority="65" w:unhideWhenUsed="0"/>
+    <w:lsdException w:name="Medium List 2 Accent 5" w:semiHidden="0" w:uiPriority="66" w:unhideWhenUsed="0"/>
+    <w:lsdException w:name="Medium Grid 1 Accent 5" w:semiHidden="0" w:uiPriority="67" w:unhideWhenUsed="0"/>
+    <w:lsdException w:name="Medium Grid 2 Accent 5" w:semiHidden="0" w:uiPriority="68" w:unhideWhenUsed="0"/>
+    <w:lsdException w:name="Medium Grid 3 Accent 5" w:semiHidden="0" w:uiPriority="69" w:unhideWhenUsed="0"/>
+    <w:lsdException w:name="Dark List Accent 5" w:semiHidden="0" w:uiPriority="70" w:unhideWhenUsed="0"/>
+    <w:lsdException w:name="Colorful Shading Accent 5" w:semiHidden="0" w:uiPriority="71" w:unhideWhenUsed="0"/>
+    <w:lsdException w:name="Colorful List Accent 5" w:semiHidden="0" w:uiPriority="72" w:unhideWhenUsed="0"/>
+    <w:lsdException w:name="Colorful Grid Accent 5" w:semiHidden="0" w:uiPriority="73" w:unhideWhenUsed="0"/>
+    <w:lsdException w:name="Light Shading Accent 6" w:semiHidden="0" w:uiPriority="60" w:unhideWhenUsed="0"/>
+    <w:lsdException w:name="Light List Accent 6" w:semiHidden="0" w:uiPriority="61" w:unhideWhenUsed="0"/>
+    <w:lsdException w:name="Light Grid Accent 6" w:semiHidden="0" w:uiPriority="62" w:unhideWhenUsed="0"/>
+    <w:lsdException w:name="Medium Shading 1 Accent 6" w:semiHidden="0" w:uiPriority="63" w:unhideWhenUsed="0"/>
+    <w:lsdException w:name="Medium Shading 2 Accent 6" w:semiHidden="0" w:uiPriority="64" w:unhideWhenUsed="0"/>
+    <w:lsdException w:name="Medium List 1 Accent 6" w:semiHidden="0" w:uiPriority="65" w:unhideWhenUsed="0"/>
+    <w:lsdException w:name="Medium List 2 Accent 6" w:semiHidden="0" w:uiPriority="66" w:unhideWhenUsed="0"/>
+    <w:lsdException w:name="Medium Grid 1 Accent 6" w:semiHidden="0" w:uiPriority="67" w:unhideWhenUsed="0"/>
+    <w:lsdException w:name="Medium Grid 2 Accent 6" w:semiHidden="0" w:uiPriority="68" w:unhideWhenUsed="0"/>
+    <w:lsdException w:name="Medium Grid 3 Accent 6" w:semiHidden="0" w:uiPriority="69" w:unhideWhenUsed="0"/>
+    <w:lsdException w:name="Dark List Accent 6" w:semiHidden="0" w:uiPriority="70" w:unhideWhenUsed="0"/>
+    <w:lsdException w:name="Colorful Shading Accent 6" w:semiHidden="0" w:uiPriority="71" w:unhideWhenUsed="0"/>
+    <w:lsdException w:name="Colorful List Accent 6" w:semiHidden="0" w:uiPriority="72" w:unhideWhenUsed="0"/>
+    <w:lsdException w:name="Colorful Grid Accent 6" w:semiHidden="0" w:uiPriority="73" w:unhideWhenUsed="0"/>
+    <w:lsdException w:name="Subtle Emphasis" w:semiHidden="0" w:uiPriority="19" w:unhideWhenUsed="0" w:qFormat="1"/>
+    <w:lsdException w:name="Intense Emphasis" w:semiHidden="0" w:uiPriority="21" w:unhideWhenUsed="0" w:qFormat="1"/>
+    <w:lsdException w:name="Subtle Reference" w:semiHidden="0" w:uiPriority="31" w:unhideWhenUsed="0" w:qFormat="1"/>
+    <w:lsdException w:name="Intense Reference" w:semiHidden="0" w:uiPriority="32" w:unhideWhenUsed="0" w:qFormat="1"/>
+    <w:lsdException w:name="Book Title" w:semiHidden="0" w:uiPriority="33" w:unhideWhenUsed="0" w:qFormat="1"/>
+    <w:lsdException w:name="Bibliography" w:uiPriority="37"/>
+    <w:lsdException w:name="TOC Heading" w:uiPriority="39" w:qFormat="1"/>
+  </w:latentStyles>
+  <w:style w:type="paragraph" w:default="1" w:styleId="Normal">
+    <w:name w:val="Normal"/>
+    <w:qFormat/>
+  </w:style>
+  <w:style w:type="character" w:default="1" w:styleId="DefaultParagraphFont">
+    <w:name w:val="Default Paragraph Font"/>
+    <w:uiPriority w:val="1"/>
+    <w:semiHidden/>
+    <w:unhideWhenUsed/>
+  </w:style>
+  <w:style w:type="table" w:default="1" w:styleId="TableNormal">
+    <w:name w:val="Normal Table"/>
+    <w:uiPriority w:val="99"/>
+    <w:semiHidden/>
+    <w:unhideWhenUsed/>
+    <w:tblPr>
+      <w:tblInd w:w="0" w:type="dxa"/>
+      <w:tblCellMar>
+        <w:top w:w="0" w:type="dxa"/>
+        <w:left w:w="108" w:type="dxa"/>
+        <w:bottom w:w="0" w:type="dxa"/>
+        <w:right w:w="108" w:type="dxa"/>
+      </w:tblCellMar>
+    </w:tblPr>
+  </w:style>
+  <w:style w:type="numbering" w:default="1" w:styleId="NoList">
+    <w:name w:val="No List"/>
+    <w:uiPriority w:val="99"/>
+    <w:semiHidden/>
+    <w:unhideWhenUsed/>
+  </w:style>
+  <w:style w:type="paragraph" w:customStyle="1" w:styleId="54442ADE43335346A77C034A1741AB6D">
+    <w:name w:val="54442ADE43335346A77C034A1741AB6D"/>
+    <w:rsid w:val="00482F5C"/>
+  </w:style>
+  <w:style w:type="paragraph" w:customStyle="1" w:styleId="89E467164754CA4DB41E65D5CCE2DEDC">
+    <w:name w:val="89E467164754CA4DB41E65D5CCE2DEDC"/>
+    <w:rsid w:val="00482F5C"/>
+  </w:style>
+  <w:style w:type="paragraph" w:customStyle="1" w:styleId="F5EC92AACECC12429B96ADA570CADECB">
+    <w:name w:val="F5EC92AACECC12429B96ADA570CADECB"/>
+    <w:rsid w:val="00482F5C"/>
+  </w:style>
+</w:styles>
+</file>
+
+<file path=word/glossary/webSettings.xml><?xml version="1.0" encoding="utf-8"?>
+<w:webSettings xmlns:mc="http://schemas.openxmlformats.org/markup-compatibility/2006" xmlns:r="http://schemas.openxmlformats.org/officeDocument/2006/relationships" xmlns:w="http://schemas.openxmlformats.org/wordprocessingml/2006/main" xmlns:w14="http://schemas.microsoft.com/office/word/2010/wordml" mc:Ignorable="w14">
+  <w:allowPNG/>
+  <w:doNotSaveAsSingleFile/>
+</w:webSettings>
 </file>
 
 <file path=word/theme/theme1.xml><?xml version="1.0" encoding="utf-8"?>
@@ -3676,4 +6843,16 @@
   </a:objectDefaults>
   <a:extraClrSchemeLst/>
 </a:theme>
+</file>
+
+<file path=customXml/item1.xml><?xml version="1.0" encoding="utf-8"?>
+<b:Sources xmlns:b="http://schemas.openxmlformats.org/officeDocument/2006/bibliography" xmlns="http://schemas.openxmlformats.org/officeDocument/2006/bibliography" SelectedStyle="/APA.XSL" StyleName="APA"/>
+</file>
+
+<file path=customXml/itemProps1.xml><?xml version="1.0" encoding="utf-8"?>
+<ds:datastoreItem xmlns:ds="http://schemas.openxmlformats.org/officeDocument/2006/customXml" ds:itemID="{E5E6ECC7-1AD5-C540-8553-AC45AEF6A177}">
+  <ds:schemaRefs>
+    <ds:schemaRef ds:uri="http://schemas.openxmlformats.org/officeDocument/2006/bibliography"/>
+  </ds:schemaRefs>
+</ds:datastoreItem>
 </file>
</xml_diff>

<commit_message>
Update listTask to list tasks of completed story, and add test report
</commit_message>
<xml_diff>
--- a/IR Agile Board Application Report.docx
+++ b/IR Agile Board Application Report.docx
@@ -3032,10 +3032,52 @@
         <w:t xml:space="preserve">move them as their work progresses. </w:t>
       </w:r>
       <w:r>
-        <w:t xml:space="preserve">It is implemented in Java and compiled with JDK 1.6. </w:t>
-      </w:r>
-      <w:r>
-        <w:t xml:space="preserve">The application is packaged as a zip file, and instruction of how to run it in the terminal is in the Appendix </w:t>
+        <w:t xml:space="preserve">It features using menu choice to reduce command input, </w:t>
+      </w:r>
+      <w:r>
+        <w:t xml:space="preserve">providing </w:t>
+      </w:r>
+      <w:r>
+        <w:t>timely s</w:t>
+      </w:r>
+      <w:r>
+        <w:t xml:space="preserve">ystem feedback via messages and </w:t>
+      </w:r>
+      <w:r>
+        <w:t>possessing well-designed</w:t>
+      </w:r>
+      <w:r>
+        <w:t xml:space="preserve"> </w:t>
+      </w:r>
+      <w:r>
+        <w:t xml:space="preserve">exception handling </w:t>
+      </w:r>
+      <w:r>
+        <w:t>against users’ invalid input.</w:t>
+      </w:r>
+    </w:p>
+    <w:p/>
+    <w:p>
+      <w:r>
+        <w:t xml:space="preserve">This </w:t>
+      </w:r>
+      <w:r>
+        <w:t>application</w:t>
+      </w:r>
+      <w:r>
+        <w:t xml:space="preserve"> </w:t>
+      </w:r>
+      <w:r>
+        <w:t xml:space="preserve">is implemented in Java and compiled with JDK 1.6. </w:t>
+      </w:r>
+      <w:r>
+        <w:t>It</w:t>
+      </w:r>
+      <w:r>
+        <w:t xml:space="preserve"> is packaged as a zip file, and instruction of how to run it in </w:t>
+      </w:r>
+      <w:r>
+        <w:t xml:space="preserve">the terminal is in the Appendix. </w:t>
       </w:r>
     </w:p>
     <w:p/>
@@ -3074,7 +3116,19 @@
           <w:rPr>
             <w:rStyle w:val="Hyperlink"/>
           </w:rPr>
-          <w:t>https://github.com/Elfpope/IR_Agile_Scrum_Board</w:t>
+          <w:t>https://git</w:t>
+        </w:r>
+        <w:r>
+          <w:rPr>
+            <w:rStyle w:val="Hyperlink"/>
+          </w:rPr>
+          <w:t>h</w:t>
+        </w:r>
+        <w:r>
+          <w:rPr>
+            <w:rStyle w:val="Hyperlink"/>
+          </w:rPr>
+          <w:t>ub.com/Elfpope/IR_Agile_Scrum_Board</w:t>
         </w:r>
       </w:hyperlink>
     </w:p>
@@ -3082,38 +3136,12 @@
     <w:p>
       <w:pPr>
         <w:pStyle w:val="Heading1"/>
-        <w:rPr>
-          <w:highlight w:val="red"/>
-        </w:rPr>
       </w:pPr>
-      <w:bookmarkStart w:id="1" w:name="_Toc287643264"/>
-      <w:r>
-        <w:rPr>
-          <w:highlight w:val="red"/>
-        </w:rPr>
-        <w:t>Assumption</w:t>
+      <w:bookmarkStart w:id="1" w:name="_Toc287643265"/>
+      <w:r>
+        <w:t>Application Design</w:t>
       </w:r>
       <w:bookmarkEnd w:id="1"/>
-    </w:p>
-    <w:p>
-      <w:r>
-        <w:t>Deletion of story and task</w:t>
-      </w:r>
-    </w:p>
-    <w:p>
-      <w:r>
-        <w:t>Print out story and task.</w:t>
-      </w:r>
-    </w:p>
-    <w:p>
-      <w:pPr>
-        <w:pStyle w:val="Heading1"/>
-      </w:pPr>
-      <w:bookmarkStart w:id="2" w:name="_Toc287643265"/>
-      <w:r>
-        <w:t>Application Design</w:t>
-      </w:r>
-      <w:bookmarkEnd w:id="2"/>
     </w:p>
     <w:p/>
     <w:p>
@@ -3133,7 +3161,12 @@
         <w:t>,</w:t>
       </w:r>
       <w:r>
-        <w:t xml:space="preserve"> user friendliness and </w:t>
+        <w:t xml:space="preserve"> user friendline</w:t>
+      </w:r>
+      <w:bookmarkStart w:id="2" w:name="_GoBack"/>
+      <w:bookmarkEnd w:id="2"/>
+      <w:r>
+        <w:t xml:space="preserve">ss and </w:t>
       </w:r>
       <w:r>
         <w:t>system r</w:t>
@@ -3860,43 +3893,41 @@
     <w:p/>
     <w:p>
       <w:r>
-        <w:t xml:space="preserve">This application has been developed to match up the user requirement. Even though some descriptions of the requirement might be seen differently in terms of </w:t>
-      </w:r>
-      <w:r>
-        <w:t xml:space="preserve">different </w:t>
-      </w:r>
-      <w:r>
-        <w:t>perspective</w:t>
-      </w:r>
-      <w:r>
-        <w:t xml:space="preserve">s (from </w:t>
-      </w:r>
-      <w:r>
-        <w:t>user</w:t>
-      </w:r>
-      <w:r>
-        <w:t>’s side</w:t>
-      </w:r>
-      <w:r>
-        <w:t xml:space="preserve"> or developer</w:t>
-      </w:r>
-      <w:r>
-        <w:t>’s)</w:t>
-      </w:r>
-      <w:r>
-        <w:t xml:space="preserve">, </w:t>
-      </w:r>
-      <w:r>
-        <w:t xml:space="preserve">effective communication has been carried out and cleared up ambiguousness. </w:t>
-      </w:r>
-    </w:p>
-    <w:p/>
-    <w:p>
-      <w:r>
-        <w:t>Further improvement could be followed depending on user’s feedback.</w:t>
-      </w:r>
-      <w:bookmarkStart w:id="16" w:name="_GoBack"/>
-      <w:bookmarkEnd w:id="16"/>
+        <w:t xml:space="preserve">This application has been developed to match up the user requirement. </w:t>
+      </w:r>
+      <w:r>
+        <w:t xml:space="preserve">Effective communication </w:t>
+      </w:r>
+      <w:r>
+        <w:t xml:space="preserve">between the client (IR) and the developer </w:t>
+      </w:r>
+      <w:r>
+        <w:t xml:space="preserve">has been </w:t>
+      </w:r>
+      <w:r>
+        <w:t>established</w:t>
+      </w:r>
+      <w:r>
+        <w:t xml:space="preserve"> </w:t>
+      </w:r>
+      <w:r>
+        <w:t>via email</w:t>
+      </w:r>
+      <w:r>
+        <w:t xml:space="preserve"> to help clear up some ambiguousness in the requirement. Besides, sufficient tests have carried out to</w:t>
+      </w:r>
+      <w:r>
+        <w:t xml:space="preserve"> ensure the system functions as expected. </w:t>
+      </w:r>
+      <w:r>
+        <w:t xml:space="preserve">Further improvement could be followed depending on </w:t>
+      </w:r>
+      <w:r>
+        <w:t xml:space="preserve">the client or </w:t>
+      </w:r>
+      <w:r>
+        <w:t>user’s feedback.</w:t>
+      </w:r>
     </w:p>
     <w:p/>
     <w:p>
@@ -3922,11 +3953,11 @@
           <w:numId w:val="0"/>
         </w:numPr>
       </w:pPr>
-      <w:bookmarkStart w:id="17" w:name="_Toc287643280"/>
+      <w:bookmarkStart w:id="16" w:name="_Toc287643280"/>
       <w:r>
         <w:t>Appendix A: How to run the application in the Terminal</w:t>
       </w:r>
-      <w:bookmarkEnd w:id="17"/>
+      <w:bookmarkEnd w:id="16"/>
       <w:r>
         <w:t xml:space="preserve"> </w:t>
       </w:r>
@@ -5163,6 +5194,18 @@
       <w:contextualSpacing/>
     </w:pPr>
   </w:style>
+  <w:style w:type="character" w:styleId="FollowedHyperlink">
+    <w:name w:val="FollowedHyperlink"/>
+    <w:basedOn w:val="DefaultParagraphFont"/>
+    <w:uiPriority w:val="99"/>
+    <w:semiHidden/>
+    <w:unhideWhenUsed/>
+    <w:rsid w:val="00CD356F"/>
+    <w:rPr>
+      <w:color w:val="800080" w:themeColor="followedHyperlink"/>
+      <w:u w:val="single"/>
+    </w:rPr>
+  </w:style>
 </w:styles>
 </file>
 
@@ -6003,6 +6046,18 @@
       <w:ind w:left="720"/>
       <w:contextualSpacing/>
     </w:pPr>
+  </w:style>
+  <w:style w:type="character" w:styleId="FollowedHyperlink">
+    <w:name w:val="FollowedHyperlink"/>
+    <w:basedOn w:val="DefaultParagraphFont"/>
+    <w:uiPriority w:val="99"/>
+    <w:semiHidden/>
+    <w:unhideWhenUsed/>
+    <w:rsid w:val="00CD356F"/>
+    <w:rPr>
+      <w:color w:val="800080" w:themeColor="followedHyperlink"/>
+      <w:u w:val="single"/>
+    </w:rPr>
   </w:style>
 </w:styles>
 </file>
@@ -6850,7 +6905,7 @@
 </file>
 
 <file path=customXml/itemProps1.xml><?xml version="1.0" encoding="utf-8"?>
-<ds:datastoreItem xmlns:ds="http://schemas.openxmlformats.org/officeDocument/2006/customXml" ds:itemID="{E5E6ECC7-1AD5-C540-8553-AC45AEF6A177}">
+<ds:datastoreItem xmlns:ds="http://schemas.openxmlformats.org/officeDocument/2006/customXml" ds:itemID="{29492039-B9C1-7047-AF16-5C53DBDDCDB2}">
   <ds:schemaRefs>
     <ds:schemaRef ds:uri="http://schemas.openxmlformats.org/officeDocument/2006/bibliography"/>
   </ds:schemaRefs>

</xml_diff>